<commit_message>
Apk BarrioActivo y documento Raul fase3
</commit_message>
<xml_diff>
--- a/Fase 3/Evidencias Individuales/MARISCAL_RAUL_3.1_APT122_DiarioReflexionFase3.docx
+++ b/Fase 3/Evidencias Individuales/MARISCAL_RAUL_3.1_APT122_DiarioReflexionFase3.docx
@@ -1,6 +1,6 @@
 
 <file path=word/document.xml><?xml version="1.0" encoding="utf-8"?>
-<w:document xmlns:wpc="http://schemas.microsoft.com/office/word/2010/wordprocessingCanvas" xmlns:cx="http://schemas.microsoft.com/office/drawing/2014/chartex" xmlns:mc="http://schemas.openxmlformats.org/markup-compatibility/2006" xmlns:o="urn:schemas-microsoft-com:office:office" xmlns:r="http://schemas.openxmlformats.org/officeDocument/2006/relationships" xmlns:m="http://schemas.openxmlformats.org/officeDocument/2006/math" xmlns:v="urn:schemas-microsoft-com:vml" xmlns:wp14="http://schemas.microsoft.com/office/word/2010/wordprocessingDrawing" xmlns:wp="http://schemas.openxmlformats.org/drawingml/2006/wordprocessingDrawing" xmlns:w10="urn:schemas-microsoft-com:office:word" xmlns:w="http://schemas.openxmlformats.org/wordprocessingml/2006/main" xmlns:w14="http://schemas.microsoft.com/office/word/2010/wordml" xmlns:w15="http://schemas.microsoft.com/office/word/2012/wordml" xmlns:w16se="http://schemas.microsoft.com/office/word/2015/wordml/symex" xmlns:wpg="http://schemas.microsoft.com/office/word/2010/wordprocessingGroup" xmlns:wpi="http://schemas.microsoft.com/office/word/2010/wordprocessingInk" xmlns:wne="http://schemas.microsoft.com/office/word/2006/wordml" xmlns:wps="http://schemas.microsoft.com/office/word/2010/wordprocessingShape" mc:Ignorable="w14 w15 w16se wp14">
+<w:document xmlns:wpc="http://schemas.microsoft.com/office/word/2010/wordprocessingCanvas" xmlns:cx="http://schemas.microsoft.com/office/drawing/2014/chartex" xmlns:cx1="http://schemas.microsoft.com/office/drawing/2015/9/8/chartex" xmlns:cx2="http://schemas.microsoft.com/office/drawing/2015/10/21/chartex" xmlns:cx3="http://schemas.microsoft.com/office/drawing/2016/5/9/chartex" xmlns:cx4="http://schemas.microsoft.com/office/drawing/2016/5/10/chartex" xmlns:cx5="http://schemas.microsoft.com/office/drawing/2016/5/11/chartex" xmlns:cx6="http://schemas.microsoft.com/office/drawing/2016/5/12/chartex" xmlns:cx7="http://schemas.microsoft.com/office/drawing/2016/5/13/chartex" xmlns:cx8="http://schemas.microsoft.com/office/drawing/2016/5/14/chartex" xmlns:mc="http://schemas.openxmlformats.org/markup-compatibility/2006" xmlns:aink="http://schemas.microsoft.com/office/drawing/2016/ink" xmlns:am3d="http://schemas.microsoft.com/office/drawing/2017/model3d" xmlns:o="urn:schemas-microsoft-com:office:office" xmlns:oel="http://schemas.microsoft.com/office/2019/extlst" xmlns:r="http://schemas.openxmlformats.org/officeDocument/2006/relationships" xmlns:m="http://schemas.openxmlformats.org/officeDocument/2006/math" xmlns:v="urn:schemas-microsoft-com:vml" xmlns:wp14="http://schemas.microsoft.com/office/word/2010/wordprocessingDrawing" xmlns:wp="http://schemas.openxmlformats.org/drawingml/2006/wordprocessingDrawing" xmlns:w10="urn:schemas-microsoft-com:office:word" xmlns:w="http://schemas.openxmlformats.org/wordprocessingml/2006/main" xmlns:w14="http://schemas.microsoft.com/office/word/2010/wordml" xmlns:w15="http://schemas.microsoft.com/office/word/2012/wordml" xmlns:w16cex="http://schemas.microsoft.com/office/word/2018/wordml/cex" xmlns:w16cid="http://schemas.microsoft.com/office/word/2016/wordml/cid" xmlns:w16="http://schemas.microsoft.com/office/word/2018/wordml" xmlns:w16du="http://schemas.microsoft.com/office/word/2023/wordml/word16du" xmlns:w16sdtdh="http://schemas.microsoft.com/office/word/2020/wordml/sdtdatahash" xmlns:w16se="http://schemas.microsoft.com/office/word/2015/wordml/symex" xmlns:wpg="http://schemas.microsoft.com/office/word/2010/wordprocessingGroup" xmlns:wpi="http://schemas.microsoft.com/office/word/2010/wordprocessingInk" xmlns:wne="http://schemas.microsoft.com/office/word/2006/wordml" xmlns:wps="http://schemas.microsoft.com/office/word/2010/wordprocessingShape" mc:Ignorable="w14 w15 w16se w16cid w16 w16cex w16sdtdh w16du wp14">
   <w:body>
     <w:p/>
     <w:tbl>
@@ -345,12 +345,32 @@
             <w:pPr>
               <w:jc w:val="both"/>
               <w:rPr>
+                <w:rFonts w:eastAsiaTheme="majorEastAsia"/>
+                <w:color w:val="767171" w:themeColor="background2" w:themeShade="80"/>
+                <w:sz w:val="24"/>
+                <w:szCs w:val="24"/>
+              </w:rPr>
+            </w:pPr>
+          </w:p>
+          <w:p>
+            <w:pPr>
+              <w:jc w:val="both"/>
+              <w:rPr>
                 <w:rFonts w:ascii="Calibri" w:hAnsi="Calibri"/>
                 <w:b/>
                 <w:bCs/>
                 <w:color w:val="1F4E79" w:themeColor="accent1" w:themeShade="80"/>
               </w:rPr>
             </w:pPr>
+            <w:r>
+              <w:rPr>
+                <w:rFonts w:ascii="Calibri" w:hAnsi="Calibri"/>
+                <w:b/>
+                <w:bCs/>
+                <w:color w:val="1F4E79" w:themeColor="accent1" w:themeShade="80"/>
+              </w:rPr>
+              <w:t>Considero que mis intereses profesionales continuaron estables a los mencionados en faces anteriores, encargarme del desarrollo de la aplicación móvil me facilito el trabajo de este proyecto por mi preferencia en este ámbito, Considero que afecto de buena manera, ya que al ser un área que conozco y es de mis preferencias, ayuda al desarrollo optimo de este.</w:t>
+            </w:r>
           </w:p>
           <w:p>
             <w:pPr>
@@ -593,10 +613,36 @@
             <w:pPr>
               <w:jc w:val="both"/>
               <w:rPr>
-                <w:rFonts w:ascii="Calibri" w:hAnsi="Calibri"/>
+                <w:rFonts w:ascii="Century Gothic" w:eastAsiaTheme="minorEastAsia" w:hAnsi="Century Gothic"/>
                 <w:b/>
                 <w:bCs/>
-                <w:color w:val="1F4E79" w:themeColor="accent1" w:themeShade="80"/>
+                <w:sz w:val="20"/>
+                <w:szCs w:val="20"/>
+                <w:lang w:eastAsia="es-ES"/>
+              </w:rPr>
+            </w:pPr>
+            <w:r>
+              <w:rPr>
+                <w:rFonts w:ascii="Century Gothic" w:eastAsiaTheme="minorEastAsia" w:hAnsi="Century Gothic"/>
+                <w:b/>
+                <w:bCs/>
+                <w:sz w:val="20"/>
+                <w:szCs w:val="20"/>
+                <w:lang w:eastAsia="es-ES"/>
+              </w:rPr>
+              <w:t>Considero que mis fortalezas se han potenciado, debido al trabajo en equipo que realizamos en este proyecto, además de conversa y realizar lluvia de ideas, considero que la comunicación dentro de este proyecto fue esencial para todo el equipo. Creo que mis debilidades como la gestión de proyectos se vio afectada de forma positiva, debido a que pude desarrollar con más seguridad esta gestión de documentos del proyecto, aun así, enfocándome más en el desarrollo móvil.</w:t>
+            </w:r>
+          </w:p>
+          <w:p>
+            <w:pPr>
+              <w:jc w:val="both"/>
+              <w:rPr>
+                <w:rFonts w:ascii="Century Gothic" w:eastAsiaTheme="minorEastAsia" w:hAnsi="Century Gothic"/>
+                <w:b/>
+                <w:bCs/>
+                <w:sz w:val="20"/>
+                <w:szCs w:val="20"/>
+                <w:lang w:eastAsia="es-ES"/>
               </w:rPr>
             </w:pPr>
           </w:p>
@@ -604,34 +650,25 @@
             <w:pPr>
               <w:jc w:val="both"/>
               <w:rPr>
-                <w:rFonts w:ascii="Calibri" w:hAnsi="Calibri"/>
+                <w:rFonts w:ascii="Century Gothic" w:eastAsiaTheme="minorEastAsia" w:hAnsi="Century Gothic"/>
                 <w:b/>
                 <w:bCs/>
-                <w:color w:val="1F4E79" w:themeColor="accent1" w:themeShade="80"/>
+                <w:sz w:val="20"/>
+                <w:szCs w:val="20"/>
+                <w:lang w:eastAsia="es-ES"/>
               </w:rPr>
             </w:pPr>
-          </w:p>
-          <w:p>
-            <w:pPr>
-              <w:jc w:val="both"/>
+            <w:r>
               <w:rPr>
-                <w:rFonts w:ascii="Calibri" w:hAnsi="Calibri"/>
+                <w:rFonts w:ascii="Century Gothic" w:eastAsiaTheme="minorEastAsia" w:hAnsi="Century Gothic"/>
                 <w:b/>
                 <w:bCs/>
-                <w:color w:val="1F4E79" w:themeColor="accent1" w:themeShade="80"/>
+                <w:sz w:val="20"/>
+                <w:szCs w:val="20"/>
+                <w:lang w:eastAsia="es-ES"/>
               </w:rPr>
-            </w:pPr>
-          </w:p>
-          <w:p>
-            <w:pPr>
-              <w:jc w:val="both"/>
-              <w:rPr>
-                <w:rFonts w:ascii="Calibri" w:hAnsi="Calibri"/>
-                <w:b/>
-                <w:bCs/>
-                <w:color w:val="1F4E79" w:themeColor="accent1" w:themeShade="80"/>
-              </w:rPr>
-            </w:pPr>
+              <w:t>Considero que debo seguir desarrollando junto a un equipo de trabajo el cual me ayuda a potenciar mis fortalezas y a mejorar mis debilidades.</w:t>
+            </w:r>
           </w:p>
           <w:p>
             <w:pPr>
@@ -738,15 +775,12 @@
                 <w:szCs w:val="24"/>
               </w:rPr>
             </w:pPr>
-            <w:bookmarkStart w:id="0" w:name="_GoBack"/>
-            <w:bookmarkEnd w:id="0"/>
             <w:r>
               <w:rPr>
                 <w:rFonts w:eastAsiaTheme="majorEastAsia"/>
                 <w:sz w:val="24"/>
                 <w:szCs w:val="24"/>
               </w:rPr>
-              <w:lastRenderedPageBreak/>
               <w:t>3. Mira la pregunta 3 de la Pauta de Reflexión de la Fase I que describe tus proyecciones laborales al inicio de la asignatura y responde:</w:t>
             </w:r>
           </w:p>
@@ -833,6 +867,15 @@
                 <w:color w:val="1F4E79" w:themeColor="accent1" w:themeShade="80"/>
               </w:rPr>
             </w:pPr>
+            <w:r>
+              <w:rPr>
+                <w:rFonts w:ascii="Calibri" w:hAnsi="Calibri"/>
+                <w:b/>
+                <w:bCs/>
+                <w:color w:val="1F4E79" w:themeColor="accent1" w:themeShade="80"/>
+              </w:rPr>
+              <w:t>No han cambiado mis proyecciones laborales, ya que actualmente trabajo en una unidad de desarrollo y es lo que me gusta trabajar, ayudando y compartiendo lluvia de ideas con el equipo con el que trabajo y nos potenciamos mutuamente en áreas distintas de desarrollo. Por lo que no han cambiado mis proyecciones.</w:t>
+            </w:r>
           </w:p>
           <w:p>
             <w:pPr>
@@ -855,6 +898,15 @@
                 <w:color w:val="1F4E79" w:themeColor="accent1" w:themeShade="80"/>
               </w:rPr>
             </w:pPr>
+            <w:r>
+              <w:rPr>
+                <w:rFonts w:ascii="Calibri" w:hAnsi="Calibri"/>
+                <w:b/>
+                <w:bCs/>
+                <w:color w:val="1F4E79" w:themeColor="accent1" w:themeShade="80"/>
+              </w:rPr>
+              <w:t>En 5 años más me gustaría tener una empresa de desarrollo de plataformas web, móviles y softwares con telecomunicaciones y poder trabajar con distintas marcas de renombre para que esta empresa pueda crecer.</w:t>
+            </w:r>
           </w:p>
           <w:p>
             <w:pPr>
@@ -1014,6 +1066,13 @@
                 <w:szCs w:val="24"/>
               </w:rPr>
             </w:pPr>
+            <w:r>
+              <w:rPr>
+                <w:sz w:val="24"/>
+                <w:szCs w:val="24"/>
+              </w:rPr>
+              <w:t>Creo que aspectos positivos que ayudaron mucho al desarrollo del proyecto fue la opinión de cada integrante del equipo, así como también el escuchar a cada uno de nosotros, pudimos compartir distintos puntos de vista y ayudarnos a potenciarnos en cada una de las áreas para lo cada uno maneja más.</w:t>
+            </w:r>
           </w:p>
           <w:p>
             <w:pPr>
@@ -1023,70 +1082,17 @@
                 <w:szCs w:val="24"/>
               </w:rPr>
             </w:pPr>
-          </w:p>
-          <w:p>
-            <w:pPr>
-              <w:jc w:val="both"/>
+            <w:r>
               <w:rPr>
                 <w:sz w:val="24"/>
                 <w:szCs w:val="24"/>
               </w:rPr>
-            </w:pPr>
-          </w:p>
-          <w:p>
-            <w:pPr>
-              <w:jc w:val="both"/>
-              <w:rPr>
-                <w:sz w:val="24"/>
-                <w:szCs w:val="24"/>
-              </w:rPr>
-            </w:pPr>
-          </w:p>
-          <w:p>
-            <w:pPr>
-              <w:jc w:val="both"/>
-              <w:rPr>
-                <w:sz w:val="24"/>
-                <w:szCs w:val="24"/>
-              </w:rPr>
-            </w:pPr>
-          </w:p>
-          <w:p>
-            <w:pPr>
-              <w:jc w:val="both"/>
-              <w:rPr>
-                <w:sz w:val="24"/>
-                <w:szCs w:val="24"/>
-              </w:rPr>
-            </w:pPr>
+              <w:t>Podría mejorar aportando mas en el desarrollo de documentación de los proyectos, dado a que es mi característica mas débil. No obstante, considero que puedo entregar puntos de vistas y aportes distintos, ayudando a tener más ideas.</w:t>
+            </w:r>
           </w:p>
         </w:tc>
       </w:tr>
     </w:tbl>
-    <w:p>
-      <w:pPr>
-        <w:spacing w:after="0" w:line="360" w:lineRule="auto"/>
-        <w:jc w:val="both"/>
-        <w:rPr>
-          <w:color w:val="595959" w:themeColor="text1" w:themeTint="A6"/>
-          <w:sz w:val="24"/>
-          <w:szCs w:val="24"/>
-          <w:lang w:eastAsia="ja-JP"/>
-        </w:rPr>
-      </w:pPr>
-    </w:p>
-    <w:p>
-      <w:pPr>
-        <w:spacing w:after="0" w:line="360" w:lineRule="auto"/>
-        <w:jc w:val="both"/>
-        <w:rPr>
-          <w:color w:val="595959" w:themeColor="text1" w:themeTint="A6"/>
-          <w:sz w:val="24"/>
-          <w:szCs w:val="24"/>
-          <w:lang w:eastAsia="ja-JP"/>
-        </w:rPr>
-      </w:pPr>
-    </w:p>
     <w:p>
       <w:pPr>
         <w:spacing w:after="0" w:line="360" w:lineRule="auto"/>
@@ -1126,7 +1132,7 @@
 </file>
 
 <file path=word/endnotes.xml><?xml version="1.0" encoding="utf-8"?>
-<w:endnotes xmlns:wpc="http://schemas.microsoft.com/office/word/2010/wordprocessingCanvas" xmlns:cx="http://schemas.microsoft.com/office/drawing/2014/chartex" xmlns:mc="http://schemas.openxmlformats.org/markup-compatibility/2006" xmlns:o="urn:schemas-microsoft-com:office:office" xmlns:r="http://schemas.openxmlformats.org/officeDocument/2006/relationships" xmlns:m="http://schemas.openxmlformats.org/officeDocument/2006/math" xmlns:v="urn:schemas-microsoft-com:vml" xmlns:wp14="http://schemas.microsoft.com/office/word/2010/wordprocessingDrawing" xmlns:wp="http://schemas.openxmlformats.org/drawingml/2006/wordprocessingDrawing" xmlns:w10="urn:schemas-microsoft-com:office:word" xmlns:w="http://schemas.openxmlformats.org/wordprocessingml/2006/main" xmlns:w14="http://schemas.microsoft.com/office/word/2010/wordml" xmlns:w15="http://schemas.microsoft.com/office/word/2012/wordml" xmlns:w16se="http://schemas.microsoft.com/office/word/2015/wordml/symex" xmlns:wpg="http://schemas.microsoft.com/office/word/2010/wordprocessingGroup" xmlns:wpi="http://schemas.microsoft.com/office/word/2010/wordprocessingInk" xmlns:wne="http://schemas.microsoft.com/office/word/2006/wordml" xmlns:wps="http://schemas.microsoft.com/office/word/2010/wordprocessingShape" mc:Ignorable="w14 w15 w16se wp14">
+<w:endnotes xmlns:wpc="http://schemas.microsoft.com/office/word/2010/wordprocessingCanvas" xmlns:cx="http://schemas.microsoft.com/office/drawing/2014/chartex" xmlns:cx1="http://schemas.microsoft.com/office/drawing/2015/9/8/chartex" xmlns:cx2="http://schemas.microsoft.com/office/drawing/2015/10/21/chartex" xmlns:cx3="http://schemas.microsoft.com/office/drawing/2016/5/9/chartex" xmlns:cx4="http://schemas.microsoft.com/office/drawing/2016/5/10/chartex" xmlns:cx5="http://schemas.microsoft.com/office/drawing/2016/5/11/chartex" xmlns:cx6="http://schemas.microsoft.com/office/drawing/2016/5/12/chartex" xmlns:cx7="http://schemas.microsoft.com/office/drawing/2016/5/13/chartex" xmlns:cx8="http://schemas.microsoft.com/office/drawing/2016/5/14/chartex" xmlns:mc="http://schemas.openxmlformats.org/markup-compatibility/2006" xmlns:aink="http://schemas.microsoft.com/office/drawing/2016/ink" xmlns:am3d="http://schemas.microsoft.com/office/drawing/2017/model3d" xmlns:o="urn:schemas-microsoft-com:office:office" xmlns:oel="http://schemas.microsoft.com/office/2019/extlst" xmlns:r="http://schemas.openxmlformats.org/officeDocument/2006/relationships" xmlns:m="http://schemas.openxmlformats.org/officeDocument/2006/math" xmlns:v="urn:schemas-microsoft-com:vml" xmlns:wp14="http://schemas.microsoft.com/office/word/2010/wordprocessingDrawing" xmlns:wp="http://schemas.openxmlformats.org/drawingml/2006/wordprocessingDrawing" xmlns:w10="urn:schemas-microsoft-com:office:word" xmlns:w="http://schemas.openxmlformats.org/wordprocessingml/2006/main" xmlns:w14="http://schemas.microsoft.com/office/word/2010/wordml" xmlns:w15="http://schemas.microsoft.com/office/word/2012/wordml" xmlns:w16cex="http://schemas.microsoft.com/office/word/2018/wordml/cex" xmlns:w16cid="http://schemas.microsoft.com/office/word/2016/wordml/cid" xmlns:w16="http://schemas.microsoft.com/office/word/2018/wordml" xmlns:w16du="http://schemas.microsoft.com/office/word/2023/wordml/word16du" xmlns:w16sdtdh="http://schemas.microsoft.com/office/word/2020/wordml/sdtdatahash" xmlns:w16se="http://schemas.microsoft.com/office/word/2015/wordml/symex" xmlns:wpg="http://schemas.microsoft.com/office/word/2010/wordprocessingGroup" xmlns:wpi="http://schemas.microsoft.com/office/word/2010/wordprocessingInk" xmlns:wne="http://schemas.microsoft.com/office/word/2006/wordml" xmlns:wps="http://schemas.microsoft.com/office/word/2010/wordprocessingShape" mc:Ignorable="w14 w15 w16se w16cid w16 w16cex w16sdtdh w16du wp14">
   <w:endnote w:type="separator" w:id="-1">
     <w:p>
       <w:pPr>
@@ -1151,7 +1157,7 @@
 </file>
 
 <file path=word/footer1.xml><?xml version="1.0" encoding="utf-8"?>
-<w:ftr xmlns:wpc="http://schemas.microsoft.com/office/word/2010/wordprocessingCanvas" xmlns:cx="http://schemas.microsoft.com/office/drawing/2014/chartex" xmlns:mc="http://schemas.openxmlformats.org/markup-compatibility/2006" xmlns:o="urn:schemas-microsoft-com:office:office" xmlns:r="http://schemas.openxmlformats.org/officeDocument/2006/relationships" xmlns:m="http://schemas.openxmlformats.org/officeDocument/2006/math" xmlns:v="urn:schemas-microsoft-com:vml" xmlns:wp14="http://schemas.microsoft.com/office/word/2010/wordprocessingDrawing" xmlns:wp="http://schemas.openxmlformats.org/drawingml/2006/wordprocessingDrawing" xmlns:w10="urn:schemas-microsoft-com:office:word" xmlns:w="http://schemas.openxmlformats.org/wordprocessingml/2006/main" xmlns:w14="http://schemas.microsoft.com/office/word/2010/wordml" xmlns:w15="http://schemas.microsoft.com/office/word/2012/wordml" xmlns:w16se="http://schemas.microsoft.com/office/word/2015/wordml/symex" xmlns:wpg="http://schemas.microsoft.com/office/word/2010/wordprocessingGroup" xmlns:wpi="http://schemas.microsoft.com/office/word/2010/wordprocessingInk" xmlns:wne="http://schemas.microsoft.com/office/word/2006/wordml" xmlns:wps="http://schemas.microsoft.com/office/word/2010/wordprocessingShape" mc:Ignorable="w14 w15 w16se wp14">
+<w:ftr xmlns:wpc="http://schemas.microsoft.com/office/word/2010/wordprocessingCanvas" xmlns:cx="http://schemas.microsoft.com/office/drawing/2014/chartex" xmlns:cx1="http://schemas.microsoft.com/office/drawing/2015/9/8/chartex" xmlns:cx2="http://schemas.microsoft.com/office/drawing/2015/10/21/chartex" xmlns:cx3="http://schemas.microsoft.com/office/drawing/2016/5/9/chartex" xmlns:cx4="http://schemas.microsoft.com/office/drawing/2016/5/10/chartex" xmlns:cx5="http://schemas.microsoft.com/office/drawing/2016/5/11/chartex" xmlns:cx6="http://schemas.microsoft.com/office/drawing/2016/5/12/chartex" xmlns:cx7="http://schemas.microsoft.com/office/drawing/2016/5/13/chartex" xmlns:cx8="http://schemas.microsoft.com/office/drawing/2016/5/14/chartex" xmlns:mc="http://schemas.openxmlformats.org/markup-compatibility/2006" xmlns:aink="http://schemas.microsoft.com/office/drawing/2016/ink" xmlns:am3d="http://schemas.microsoft.com/office/drawing/2017/model3d" xmlns:o="urn:schemas-microsoft-com:office:office" xmlns:oel="http://schemas.microsoft.com/office/2019/extlst" xmlns:r="http://schemas.openxmlformats.org/officeDocument/2006/relationships" xmlns:m="http://schemas.openxmlformats.org/officeDocument/2006/math" xmlns:v="urn:schemas-microsoft-com:vml" xmlns:wp14="http://schemas.microsoft.com/office/word/2010/wordprocessingDrawing" xmlns:wp="http://schemas.openxmlformats.org/drawingml/2006/wordprocessingDrawing" xmlns:w10="urn:schemas-microsoft-com:office:word" xmlns:w="http://schemas.openxmlformats.org/wordprocessingml/2006/main" xmlns:w14="http://schemas.microsoft.com/office/word/2010/wordml" xmlns:w15="http://schemas.microsoft.com/office/word/2012/wordml" xmlns:w16cex="http://schemas.microsoft.com/office/word/2018/wordml/cex" xmlns:w16cid="http://schemas.microsoft.com/office/word/2016/wordml/cid" xmlns:w16="http://schemas.microsoft.com/office/word/2018/wordml" xmlns:w16du="http://schemas.microsoft.com/office/word/2023/wordml/word16du" xmlns:w16sdtdh="http://schemas.microsoft.com/office/word/2020/wordml/sdtdatahash" xmlns:w16se="http://schemas.microsoft.com/office/word/2015/wordml/symex" xmlns:wpg="http://schemas.microsoft.com/office/word/2010/wordprocessingGroup" xmlns:wpi="http://schemas.microsoft.com/office/word/2010/wordprocessingInk" xmlns:wne="http://schemas.microsoft.com/office/word/2006/wordml" xmlns:wps="http://schemas.microsoft.com/office/word/2010/wordprocessingShape" mc:Ignorable="w14 w15 w16se w16cid w16 w16cex w16sdtdh w16du wp14">
   <w:sdt>
     <w:sdtPr>
       <w:id w:val="-937982979"/>
@@ -1160,7 +1166,6 @@
         <w:docPartUnique/>
       </w:docPartObj>
     </w:sdtPr>
-    <w:sdtEndPr/>
     <w:sdtContent>
       <w:p>
         <w:pPr>
@@ -1439,7 +1444,7 @@
 </file>
 
 <file path=word/footnotes.xml><?xml version="1.0" encoding="utf-8"?>
-<w:footnotes xmlns:wpc="http://schemas.microsoft.com/office/word/2010/wordprocessingCanvas" xmlns:cx="http://schemas.microsoft.com/office/drawing/2014/chartex" xmlns:mc="http://schemas.openxmlformats.org/markup-compatibility/2006" xmlns:o="urn:schemas-microsoft-com:office:office" xmlns:r="http://schemas.openxmlformats.org/officeDocument/2006/relationships" xmlns:m="http://schemas.openxmlformats.org/officeDocument/2006/math" xmlns:v="urn:schemas-microsoft-com:vml" xmlns:wp14="http://schemas.microsoft.com/office/word/2010/wordprocessingDrawing" xmlns:wp="http://schemas.openxmlformats.org/drawingml/2006/wordprocessingDrawing" xmlns:w10="urn:schemas-microsoft-com:office:word" xmlns:w="http://schemas.openxmlformats.org/wordprocessingml/2006/main" xmlns:w14="http://schemas.microsoft.com/office/word/2010/wordml" xmlns:w15="http://schemas.microsoft.com/office/word/2012/wordml" xmlns:w16se="http://schemas.microsoft.com/office/word/2015/wordml/symex" xmlns:wpg="http://schemas.microsoft.com/office/word/2010/wordprocessingGroup" xmlns:wpi="http://schemas.microsoft.com/office/word/2010/wordprocessingInk" xmlns:wne="http://schemas.microsoft.com/office/word/2006/wordml" xmlns:wps="http://schemas.microsoft.com/office/word/2010/wordprocessingShape" mc:Ignorable="w14 w15 w16se wp14">
+<w:footnotes xmlns:wpc="http://schemas.microsoft.com/office/word/2010/wordprocessingCanvas" xmlns:cx="http://schemas.microsoft.com/office/drawing/2014/chartex" xmlns:cx1="http://schemas.microsoft.com/office/drawing/2015/9/8/chartex" xmlns:cx2="http://schemas.microsoft.com/office/drawing/2015/10/21/chartex" xmlns:cx3="http://schemas.microsoft.com/office/drawing/2016/5/9/chartex" xmlns:cx4="http://schemas.microsoft.com/office/drawing/2016/5/10/chartex" xmlns:cx5="http://schemas.microsoft.com/office/drawing/2016/5/11/chartex" xmlns:cx6="http://schemas.microsoft.com/office/drawing/2016/5/12/chartex" xmlns:cx7="http://schemas.microsoft.com/office/drawing/2016/5/13/chartex" xmlns:cx8="http://schemas.microsoft.com/office/drawing/2016/5/14/chartex" xmlns:mc="http://schemas.openxmlformats.org/markup-compatibility/2006" xmlns:aink="http://schemas.microsoft.com/office/drawing/2016/ink" xmlns:am3d="http://schemas.microsoft.com/office/drawing/2017/model3d" xmlns:o="urn:schemas-microsoft-com:office:office" xmlns:oel="http://schemas.microsoft.com/office/2019/extlst" xmlns:r="http://schemas.openxmlformats.org/officeDocument/2006/relationships" xmlns:m="http://schemas.openxmlformats.org/officeDocument/2006/math" xmlns:v="urn:schemas-microsoft-com:vml" xmlns:wp14="http://schemas.microsoft.com/office/word/2010/wordprocessingDrawing" xmlns:wp="http://schemas.openxmlformats.org/drawingml/2006/wordprocessingDrawing" xmlns:w10="urn:schemas-microsoft-com:office:word" xmlns:w="http://schemas.openxmlformats.org/wordprocessingml/2006/main" xmlns:w14="http://schemas.microsoft.com/office/word/2010/wordml" xmlns:w15="http://schemas.microsoft.com/office/word/2012/wordml" xmlns:w16cex="http://schemas.microsoft.com/office/word/2018/wordml/cex" xmlns:w16cid="http://schemas.microsoft.com/office/word/2016/wordml/cid" xmlns:w16="http://schemas.microsoft.com/office/word/2018/wordml" xmlns:w16du="http://schemas.microsoft.com/office/word/2023/wordml/word16du" xmlns:w16sdtdh="http://schemas.microsoft.com/office/word/2020/wordml/sdtdatahash" xmlns:w16se="http://schemas.microsoft.com/office/word/2015/wordml/symex" xmlns:wpg="http://schemas.microsoft.com/office/word/2010/wordprocessingGroup" xmlns:wpi="http://schemas.microsoft.com/office/word/2010/wordprocessingInk" xmlns:wne="http://schemas.microsoft.com/office/word/2006/wordml" xmlns:wps="http://schemas.microsoft.com/office/word/2010/wordprocessingShape" mc:Ignorable="w14 w15 w16se w16cid w16 w16cex w16sdtdh w16du wp14">
   <w:footnote w:type="separator" w:id="-1">
     <w:p>
       <w:pPr>
@@ -1464,7 +1469,7 @@
 </file>
 
 <file path=word/header1.xml><?xml version="1.0" encoding="utf-8"?>
-<w:hdr xmlns:wpc="http://schemas.microsoft.com/office/word/2010/wordprocessingCanvas" xmlns:cx="http://schemas.microsoft.com/office/drawing/2014/chartex" xmlns:mc="http://schemas.openxmlformats.org/markup-compatibility/2006" xmlns:o="urn:schemas-microsoft-com:office:office" xmlns:r="http://schemas.openxmlformats.org/officeDocument/2006/relationships" xmlns:m="http://schemas.openxmlformats.org/officeDocument/2006/math" xmlns:v="urn:schemas-microsoft-com:vml" xmlns:wp14="http://schemas.microsoft.com/office/word/2010/wordprocessingDrawing" xmlns:wp="http://schemas.openxmlformats.org/drawingml/2006/wordprocessingDrawing" xmlns:w10="urn:schemas-microsoft-com:office:word" xmlns:w="http://schemas.openxmlformats.org/wordprocessingml/2006/main" xmlns:w14="http://schemas.microsoft.com/office/word/2010/wordml" xmlns:w15="http://schemas.microsoft.com/office/word/2012/wordml" xmlns:w16se="http://schemas.microsoft.com/office/word/2015/wordml/symex" xmlns:wpg="http://schemas.microsoft.com/office/word/2010/wordprocessingGroup" xmlns:wpi="http://schemas.microsoft.com/office/word/2010/wordprocessingInk" xmlns:wne="http://schemas.microsoft.com/office/word/2006/wordml" xmlns:wps="http://schemas.microsoft.com/office/word/2010/wordprocessingShape" mc:Ignorable="w14 w15 w16se wp14">
+<w:hdr xmlns:wpc="http://schemas.microsoft.com/office/word/2010/wordprocessingCanvas" xmlns:cx="http://schemas.microsoft.com/office/drawing/2014/chartex" xmlns:cx1="http://schemas.microsoft.com/office/drawing/2015/9/8/chartex" xmlns:cx2="http://schemas.microsoft.com/office/drawing/2015/10/21/chartex" xmlns:cx3="http://schemas.microsoft.com/office/drawing/2016/5/9/chartex" xmlns:cx4="http://schemas.microsoft.com/office/drawing/2016/5/10/chartex" xmlns:cx5="http://schemas.microsoft.com/office/drawing/2016/5/11/chartex" xmlns:cx6="http://schemas.microsoft.com/office/drawing/2016/5/12/chartex" xmlns:cx7="http://schemas.microsoft.com/office/drawing/2016/5/13/chartex" xmlns:cx8="http://schemas.microsoft.com/office/drawing/2016/5/14/chartex" xmlns:mc="http://schemas.openxmlformats.org/markup-compatibility/2006" xmlns:aink="http://schemas.microsoft.com/office/drawing/2016/ink" xmlns:am3d="http://schemas.microsoft.com/office/drawing/2017/model3d" xmlns:o="urn:schemas-microsoft-com:office:office" xmlns:oel="http://schemas.microsoft.com/office/2019/extlst" xmlns:r="http://schemas.openxmlformats.org/officeDocument/2006/relationships" xmlns:m="http://schemas.openxmlformats.org/officeDocument/2006/math" xmlns:v="urn:schemas-microsoft-com:vml" xmlns:wp14="http://schemas.microsoft.com/office/word/2010/wordprocessingDrawing" xmlns:wp="http://schemas.openxmlformats.org/drawingml/2006/wordprocessingDrawing" xmlns:w10="urn:schemas-microsoft-com:office:word" xmlns:w="http://schemas.openxmlformats.org/wordprocessingml/2006/main" xmlns:w14="http://schemas.microsoft.com/office/word/2010/wordml" xmlns:w15="http://schemas.microsoft.com/office/word/2012/wordml" xmlns:w16cex="http://schemas.microsoft.com/office/word/2018/wordml/cex" xmlns:w16cid="http://schemas.microsoft.com/office/word/2016/wordml/cid" xmlns:w16="http://schemas.microsoft.com/office/word/2018/wordml" xmlns:w16du="http://schemas.microsoft.com/office/word/2023/wordml/word16du" xmlns:w16sdtdh="http://schemas.microsoft.com/office/word/2020/wordml/sdtdatahash" xmlns:w16se="http://schemas.microsoft.com/office/word/2015/wordml/symex" xmlns:wpg="http://schemas.microsoft.com/office/word/2010/wordprocessingGroup" xmlns:wpi="http://schemas.microsoft.com/office/word/2010/wordprocessingInk" xmlns:wne="http://schemas.microsoft.com/office/word/2006/wordml" xmlns:wps="http://schemas.microsoft.com/office/word/2010/wordprocessingShape" mc:Ignorable="w14 w15 w16se w16cid w16 w16cex w16sdtdh w16du wp14">
   <w:tbl>
     <w:tblPr>
       <w:tblStyle w:val="Tablaconcuadrcula"/>
@@ -1634,7 +1639,7 @@
 </file>
 
 <file path=word/header2.xml><?xml version="1.0" encoding="utf-8"?>
-<w:hdr xmlns:wpc="http://schemas.microsoft.com/office/word/2010/wordprocessingCanvas" xmlns:cx="http://schemas.microsoft.com/office/drawing/2014/chartex" xmlns:mc="http://schemas.openxmlformats.org/markup-compatibility/2006" xmlns:o="urn:schemas-microsoft-com:office:office" xmlns:r="http://schemas.openxmlformats.org/officeDocument/2006/relationships" xmlns:m="http://schemas.openxmlformats.org/officeDocument/2006/math" xmlns:v="urn:schemas-microsoft-com:vml" xmlns:wp14="http://schemas.microsoft.com/office/word/2010/wordprocessingDrawing" xmlns:wp="http://schemas.openxmlformats.org/drawingml/2006/wordprocessingDrawing" xmlns:w10="urn:schemas-microsoft-com:office:word" xmlns:w="http://schemas.openxmlformats.org/wordprocessingml/2006/main" xmlns:w14="http://schemas.microsoft.com/office/word/2010/wordml" xmlns:w15="http://schemas.microsoft.com/office/word/2012/wordml" xmlns:w16se="http://schemas.microsoft.com/office/word/2015/wordml/symex" xmlns:wpg="http://schemas.microsoft.com/office/word/2010/wordprocessingGroup" xmlns:wpi="http://schemas.microsoft.com/office/word/2010/wordprocessingInk" xmlns:wne="http://schemas.microsoft.com/office/word/2006/wordml" xmlns:wps="http://schemas.microsoft.com/office/word/2010/wordprocessingShape" mc:Ignorable="w14 w15 w16se wp14">
+<w:hdr xmlns:wpc="http://schemas.microsoft.com/office/word/2010/wordprocessingCanvas" xmlns:cx="http://schemas.microsoft.com/office/drawing/2014/chartex" xmlns:cx1="http://schemas.microsoft.com/office/drawing/2015/9/8/chartex" xmlns:cx2="http://schemas.microsoft.com/office/drawing/2015/10/21/chartex" xmlns:cx3="http://schemas.microsoft.com/office/drawing/2016/5/9/chartex" xmlns:cx4="http://schemas.microsoft.com/office/drawing/2016/5/10/chartex" xmlns:cx5="http://schemas.microsoft.com/office/drawing/2016/5/11/chartex" xmlns:cx6="http://schemas.microsoft.com/office/drawing/2016/5/12/chartex" xmlns:cx7="http://schemas.microsoft.com/office/drawing/2016/5/13/chartex" xmlns:cx8="http://schemas.microsoft.com/office/drawing/2016/5/14/chartex" xmlns:mc="http://schemas.openxmlformats.org/markup-compatibility/2006" xmlns:aink="http://schemas.microsoft.com/office/drawing/2016/ink" xmlns:am3d="http://schemas.microsoft.com/office/drawing/2017/model3d" xmlns:o="urn:schemas-microsoft-com:office:office" xmlns:oel="http://schemas.microsoft.com/office/2019/extlst" xmlns:r="http://schemas.openxmlformats.org/officeDocument/2006/relationships" xmlns:m="http://schemas.openxmlformats.org/officeDocument/2006/math" xmlns:v="urn:schemas-microsoft-com:vml" xmlns:wp14="http://schemas.microsoft.com/office/word/2010/wordprocessingDrawing" xmlns:wp="http://schemas.openxmlformats.org/drawingml/2006/wordprocessingDrawing" xmlns:w10="urn:schemas-microsoft-com:office:word" xmlns:w="http://schemas.openxmlformats.org/wordprocessingml/2006/main" xmlns:w14="http://schemas.microsoft.com/office/word/2010/wordml" xmlns:w15="http://schemas.microsoft.com/office/word/2012/wordml" xmlns:w16cex="http://schemas.microsoft.com/office/word/2018/wordml/cex" xmlns:w16cid="http://schemas.microsoft.com/office/word/2016/wordml/cid" xmlns:w16="http://schemas.microsoft.com/office/word/2018/wordml" xmlns:w16du="http://schemas.microsoft.com/office/word/2023/wordml/word16du" xmlns:w16sdtdh="http://schemas.microsoft.com/office/word/2020/wordml/sdtdatahash" xmlns:w16se="http://schemas.microsoft.com/office/word/2015/wordml/symex" xmlns:wpg="http://schemas.microsoft.com/office/word/2010/wordprocessingGroup" xmlns:wpi="http://schemas.microsoft.com/office/word/2010/wordprocessingInk" xmlns:wne="http://schemas.microsoft.com/office/word/2006/wordml" xmlns:wps="http://schemas.microsoft.com/office/word/2010/wordprocessingShape" mc:Ignorable="w14 w15 w16se w16cid w16 w16cex w16sdtdh w16du wp14">
   <w:tbl>
     <w:tblPr>
       <w:tblStyle w:val="Tablaconcuadrcula"/>
@@ -1917,7 +1922,7 @@
 </file>
 
 <file path=word/numbering.xml><?xml version="1.0" encoding="utf-8"?>
-<w:numbering xmlns:wpc="http://schemas.microsoft.com/office/word/2010/wordprocessingCanvas" xmlns:cx="http://schemas.microsoft.com/office/drawing/2014/chartex" xmlns:mc="http://schemas.openxmlformats.org/markup-compatibility/2006" xmlns:o="urn:schemas-microsoft-com:office:office" xmlns:r="http://schemas.openxmlformats.org/officeDocument/2006/relationships" xmlns:m="http://schemas.openxmlformats.org/officeDocument/2006/math" xmlns:v="urn:schemas-microsoft-com:vml" xmlns:wp14="http://schemas.microsoft.com/office/word/2010/wordprocessingDrawing" xmlns:wp="http://schemas.openxmlformats.org/drawingml/2006/wordprocessingDrawing" xmlns:w10="urn:schemas-microsoft-com:office:word" xmlns:w="http://schemas.openxmlformats.org/wordprocessingml/2006/main" xmlns:w14="http://schemas.microsoft.com/office/word/2010/wordml" xmlns:w15="http://schemas.microsoft.com/office/word/2012/wordml" xmlns:w16se="http://schemas.microsoft.com/office/word/2015/wordml/symex" xmlns:wpg="http://schemas.microsoft.com/office/word/2010/wordprocessingGroup" xmlns:wpi="http://schemas.microsoft.com/office/word/2010/wordprocessingInk" xmlns:wne="http://schemas.microsoft.com/office/word/2006/wordml" xmlns:wps="http://schemas.microsoft.com/office/word/2010/wordprocessingShape" mc:Ignorable="w14 w15 w16se wp14">
+<w:numbering xmlns:wpc="http://schemas.microsoft.com/office/word/2010/wordprocessingCanvas" xmlns:cx="http://schemas.microsoft.com/office/drawing/2014/chartex" xmlns:cx1="http://schemas.microsoft.com/office/drawing/2015/9/8/chartex" xmlns:cx2="http://schemas.microsoft.com/office/drawing/2015/10/21/chartex" xmlns:cx3="http://schemas.microsoft.com/office/drawing/2016/5/9/chartex" xmlns:cx4="http://schemas.microsoft.com/office/drawing/2016/5/10/chartex" xmlns:cx5="http://schemas.microsoft.com/office/drawing/2016/5/11/chartex" xmlns:cx6="http://schemas.microsoft.com/office/drawing/2016/5/12/chartex" xmlns:cx7="http://schemas.microsoft.com/office/drawing/2016/5/13/chartex" xmlns:cx8="http://schemas.microsoft.com/office/drawing/2016/5/14/chartex" xmlns:mc="http://schemas.openxmlformats.org/markup-compatibility/2006" xmlns:aink="http://schemas.microsoft.com/office/drawing/2016/ink" xmlns:am3d="http://schemas.microsoft.com/office/drawing/2017/model3d" xmlns:o="urn:schemas-microsoft-com:office:office" xmlns:oel="http://schemas.microsoft.com/office/2019/extlst" xmlns:r="http://schemas.openxmlformats.org/officeDocument/2006/relationships" xmlns:m="http://schemas.openxmlformats.org/officeDocument/2006/math" xmlns:v="urn:schemas-microsoft-com:vml" xmlns:wp14="http://schemas.microsoft.com/office/word/2010/wordprocessingDrawing" xmlns:wp="http://schemas.openxmlformats.org/drawingml/2006/wordprocessingDrawing" xmlns:w10="urn:schemas-microsoft-com:office:word" xmlns:w="http://schemas.openxmlformats.org/wordprocessingml/2006/main" xmlns:w14="http://schemas.microsoft.com/office/word/2010/wordml" xmlns:w15="http://schemas.microsoft.com/office/word/2012/wordml" xmlns:w16cex="http://schemas.microsoft.com/office/word/2018/wordml/cex" xmlns:w16cid="http://schemas.microsoft.com/office/word/2016/wordml/cid" xmlns:w16="http://schemas.microsoft.com/office/word/2018/wordml" xmlns:w16du="http://schemas.microsoft.com/office/word/2023/wordml/word16du" xmlns:w16sdtdh="http://schemas.microsoft.com/office/word/2020/wordml/sdtdatahash" xmlns:w16se="http://schemas.microsoft.com/office/word/2015/wordml/symex" xmlns:wpg="http://schemas.microsoft.com/office/word/2010/wordprocessingGroup" xmlns:wpi="http://schemas.microsoft.com/office/word/2010/wordprocessingInk" xmlns:wne="http://schemas.microsoft.com/office/word/2006/wordml" xmlns:wps="http://schemas.microsoft.com/office/word/2010/wordprocessingShape" mc:Ignorable="w14 w15 w16se w16cid w16 w16cex w16sdtdh w16du wp14">
   <w:abstractNum w:abstractNumId="0" w15:restartNumberingAfterBreak="0">
     <w:nsid w:val="049156A1"/>
     <w:multiLevelType w:val="hybridMultilevel"/>
@@ -6491,124 +6496,124 @@
       </w:rPr>
     </w:lvl>
   </w:abstractNum>
-  <w:num w:numId="1">
+  <w:num w:numId="1" w16cid:durableId="508176957">
     <w:abstractNumId w:val="3"/>
   </w:num>
-  <w:num w:numId="2">
+  <w:num w:numId="2" w16cid:durableId="1824002200">
     <w:abstractNumId w:val="8"/>
   </w:num>
-  <w:num w:numId="3">
+  <w:num w:numId="3" w16cid:durableId="266086600">
     <w:abstractNumId w:val="12"/>
   </w:num>
-  <w:num w:numId="4">
+  <w:num w:numId="4" w16cid:durableId="242421234">
     <w:abstractNumId w:val="28"/>
   </w:num>
-  <w:num w:numId="5">
+  <w:num w:numId="5" w16cid:durableId="344210294">
     <w:abstractNumId w:val="30"/>
   </w:num>
-  <w:num w:numId="6">
+  <w:num w:numId="6" w16cid:durableId="372384951">
     <w:abstractNumId w:val="4"/>
   </w:num>
-  <w:num w:numId="7">
+  <w:num w:numId="7" w16cid:durableId="666716459">
     <w:abstractNumId w:val="11"/>
   </w:num>
-  <w:num w:numId="8">
+  <w:num w:numId="8" w16cid:durableId="557590108">
     <w:abstractNumId w:val="19"/>
   </w:num>
-  <w:num w:numId="9">
+  <w:num w:numId="9" w16cid:durableId="237324157">
     <w:abstractNumId w:val="15"/>
   </w:num>
-  <w:num w:numId="10">
+  <w:num w:numId="10" w16cid:durableId="866214186">
     <w:abstractNumId w:val="9"/>
   </w:num>
-  <w:num w:numId="11">
+  <w:num w:numId="11" w16cid:durableId="1525821830">
     <w:abstractNumId w:val="24"/>
   </w:num>
-  <w:num w:numId="12">
+  <w:num w:numId="12" w16cid:durableId="1749379552">
     <w:abstractNumId w:val="35"/>
   </w:num>
-  <w:num w:numId="13">
+  <w:num w:numId="13" w16cid:durableId="1919556459">
     <w:abstractNumId w:val="29"/>
   </w:num>
-  <w:num w:numId="14">
+  <w:num w:numId="14" w16cid:durableId="2025746350">
     <w:abstractNumId w:val="1"/>
   </w:num>
-  <w:num w:numId="15">
+  <w:num w:numId="15" w16cid:durableId="1271014585">
     <w:abstractNumId w:val="36"/>
   </w:num>
-  <w:num w:numId="16">
+  <w:num w:numId="16" w16cid:durableId="998384262">
     <w:abstractNumId w:val="21"/>
   </w:num>
-  <w:num w:numId="17">
+  <w:num w:numId="17" w16cid:durableId="1814979377">
     <w:abstractNumId w:val="17"/>
   </w:num>
-  <w:num w:numId="18">
+  <w:num w:numId="18" w16cid:durableId="117333511">
     <w:abstractNumId w:val="31"/>
   </w:num>
-  <w:num w:numId="19">
+  <w:num w:numId="19" w16cid:durableId="1849323239">
     <w:abstractNumId w:val="10"/>
   </w:num>
-  <w:num w:numId="20">
+  <w:num w:numId="20" w16cid:durableId="682123764">
     <w:abstractNumId w:val="39"/>
   </w:num>
-  <w:num w:numId="21">
+  <w:num w:numId="21" w16cid:durableId="1341153169">
     <w:abstractNumId w:val="34"/>
   </w:num>
-  <w:num w:numId="22">
+  <w:num w:numId="22" w16cid:durableId="1700400218">
     <w:abstractNumId w:val="13"/>
   </w:num>
-  <w:num w:numId="23">
+  <w:num w:numId="23" w16cid:durableId="964388843">
     <w:abstractNumId w:val="14"/>
   </w:num>
-  <w:num w:numId="24">
+  <w:num w:numId="24" w16cid:durableId="1915971089">
     <w:abstractNumId w:val="5"/>
   </w:num>
-  <w:num w:numId="25">
+  <w:num w:numId="25" w16cid:durableId="1609266408">
     <w:abstractNumId w:val="16"/>
   </w:num>
-  <w:num w:numId="26">
+  <w:num w:numId="26" w16cid:durableId="1415862961">
     <w:abstractNumId w:val="20"/>
   </w:num>
-  <w:num w:numId="27">
+  <w:num w:numId="27" w16cid:durableId="459149609">
     <w:abstractNumId w:val="23"/>
   </w:num>
-  <w:num w:numId="28">
+  <w:num w:numId="28" w16cid:durableId="241837637">
     <w:abstractNumId w:val="0"/>
   </w:num>
-  <w:num w:numId="29">
+  <w:num w:numId="29" w16cid:durableId="2075665405">
     <w:abstractNumId w:val="18"/>
   </w:num>
-  <w:num w:numId="30">
+  <w:num w:numId="30" w16cid:durableId="552235104">
     <w:abstractNumId w:val="22"/>
   </w:num>
-  <w:num w:numId="31">
+  <w:num w:numId="31" w16cid:durableId="1944026102">
     <w:abstractNumId w:val="2"/>
   </w:num>
-  <w:num w:numId="32">
+  <w:num w:numId="32" w16cid:durableId="2086610169">
     <w:abstractNumId w:val="7"/>
   </w:num>
-  <w:num w:numId="33">
+  <w:num w:numId="33" w16cid:durableId="1512060600">
     <w:abstractNumId w:val="32"/>
   </w:num>
-  <w:num w:numId="34">
+  <w:num w:numId="34" w16cid:durableId="863979082">
     <w:abstractNumId w:val="38"/>
   </w:num>
-  <w:num w:numId="35">
+  <w:num w:numId="35" w16cid:durableId="1947537295">
     <w:abstractNumId w:val="6"/>
   </w:num>
-  <w:num w:numId="36">
+  <w:num w:numId="36" w16cid:durableId="1335382144">
     <w:abstractNumId w:val="25"/>
   </w:num>
-  <w:num w:numId="37">
+  <w:num w:numId="37" w16cid:durableId="1274239830">
     <w:abstractNumId w:val="37"/>
   </w:num>
-  <w:num w:numId="38">
+  <w:num w:numId="38" w16cid:durableId="729887894">
     <w:abstractNumId w:val="27"/>
   </w:num>
-  <w:num w:numId="39">
+  <w:num w:numId="39" w16cid:durableId="1173257753">
     <w:abstractNumId w:val="26"/>
   </w:num>
-  <w:num w:numId="40">
+  <w:num w:numId="40" w16cid:durableId="654994962">
     <w:abstractNumId w:val="33"/>
   </w:num>
   <w:numIdMacAtCleanup w:val="18"/>
@@ -6616,7 +6621,7 @@
 </file>
 
 <file path=word/styles.xml><?xml version="1.0" encoding="utf-8"?>
-<w:styles xmlns:mc="http://schemas.openxmlformats.org/markup-compatibility/2006" xmlns:r="http://schemas.openxmlformats.org/officeDocument/2006/relationships" xmlns:w="http://schemas.openxmlformats.org/wordprocessingml/2006/main" xmlns:w14="http://schemas.microsoft.com/office/word/2010/wordml" xmlns:w15="http://schemas.microsoft.com/office/word/2012/wordml" xmlns:w16se="http://schemas.microsoft.com/office/word/2015/wordml/symex" mc:Ignorable="w14 w15 w16se">
+<w:styles xmlns:mc="http://schemas.openxmlformats.org/markup-compatibility/2006" xmlns:r="http://schemas.openxmlformats.org/officeDocument/2006/relationships" xmlns:w="http://schemas.openxmlformats.org/wordprocessingml/2006/main" xmlns:w14="http://schemas.microsoft.com/office/word/2010/wordml" xmlns:w15="http://schemas.microsoft.com/office/word/2012/wordml" xmlns:w16cex="http://schemas.microsoft.com/office/word/2018/wordml/cex" xmlns:w16cid="http://schemas.microsoft.com/office/word/2016/wordml/cid" xmlns:w16="http://schemas.microsoft.com/office/word/2018/wordml" xmlns:w16du="http://schemas.microsoft.com/office/word/2023/wordml/word16du" xmlns:w16sdtdh="http://schemas.microsoft.com/office/word/2020/wordml/sdtdatahash" xmlns:w16se="http://schemas.microsoft.com/office/word/2015/wordml/symex" mc:Ignorable="w14 w15 w16se w16cid w16 w16cex w16sdtdh w16du">
   <w:docDefaults>
     <w:rPrDefault>
       <w:rPr>
@@ -6632,7 +6637,7 @@
       </w:pPr>
     </w:pPrDefault>
   </w:docDefaults>
-  <w:latentStyles w:defLockedState="0" w:defUIPriority="99" w:defSemiHidden="0" w:defUnhideWhenUsed="0" w:defQFormat="0" w:count="371">
+  <w:latentStyles w:defLockedState="0" w:defUIPriority="99" w:defSemiHidden="0" w:defUnhideWhenUsed="0" w:defQFormat="0" w:count="376">
     <w:lsdException w:name="Normal" w:uiPriority="0" w:qFormat="1"/>
     <w:lsdException w:name="heading 1" w:uiPriority="9" w:qFormat="1"/>
     <w:lsdException w:name="heading 2" w:semiHidden="1" w:uiPriority="9" w:unhideWhenUsed="1" w:qFormat="1"/>
@@ -7004,6 +7009,11 @@
     <w:lsdException w:name="List Table 5 Dark Accent 6" w:uiPriority="50"/>
     <w:lsdException w:name="List Table 6 Colorful Accent 6" w:uiPriority="51"/>
     <w:lsdException w:name="List Table 7 Colorful Accent 6" w:uiPriority="52"/>
+    <w:lsdException w:name="Mention" w:semiHidden="1" w:unhideWhenUsed="1"/>
+    <w:lsdException w:name="Smart Hyperlink" w:semiHidden="1" w:unhideWhenUsed="1"/>
+    <w:lsdException w:name="Hashtag" w:semiHidden="1" w:unhideWhenUsed="1"/>
+    <w:lsdException w:name="Unresolved Mention" w:semiHidden="1" w:unhideWhenUsed="1"/>
+    <w:lsdException w:name="Smart Link" w:semiHidden="1" w:unhideWhenUsed="1"/>
   </w:latentStyles>
   <w:style w:type="paragraph" w:default="1" w:styleId="Normal">
     <w:name w:val="Normal"/>
@@ -7987,7 +7997,7 @@
       <w:szCs w:val="24"/>
     </w:rPr>
   </w:style>
-  <w:style w:type="table" w:styleId="Cuadrculadetablaclara">
+  <w:style w:type="table" w:styleId="Tablaconcuadrculaclara">
     <w:name w:val="Grid Table Light"/>
     <w:basedOn w:val="Tablanormal"/>
     <w:uiPriority w:val="40"/>
@@ -8009,7 +8019,7 @@
   <w:style w:type="table" w:customStyle="1" w:styleId="Cuadrculadetablaclara1">
     <w:name w:val="Cuadrícula de tabla clara1"/>
     <w:basedOn w:val="Tablanormal"/>
-    <w:next w:val="Cuadrculadetablaclara"/>
+    <w:next w:val="Tablaconcuadrculaclara"/>
     <w:uiPriority w:val="40"/>
     <w:rsid w:val="00943DF1"/>
     <w:pPr>
@@ -8062,532 +8072,6 @@
     </w:rPr>
   </w:style>
 </w:styles>
-</file>
-
-<file path=word/glossary/document.xml><?xml version="1.0" encoding="utf-8"?>
-<w:glossaryDocument xmlns:wpc="http://schemas.microsoft.com/office/word/2010/wordprocessingCanvas" xmlns:cx="http://schemas.microsoft.com/office/drawing/2014/chartex" xmlns:mc="http://schemas.openxmlformats.org/markup-compatibility/2006" xmlns:o="urn:schemas-microsoft-com:office:office" xmlns:r="http://schemas.openxmlformats.org/officeDocument/2006/relationships" xmlns:m="http://schemas.openxmlformats.org/officeDocument/2006/math" xmlns:v="urn:schemas-microsoft-com:vml" xmlns:wp14="http://schemas.microsoft.com/office/word/2010/wordprocessingDrawing" xmlns:wp="http://schemas.openxmlformats.org/drawingml/2006/wordprocessingDrawing" xmlns:w10="urn:schemas-microsoft-com:office:word" xmlns:w="http://schemas.openxmlformats.org/wordprocessingml/2006/main" xmlns:w14="http://schemas.microsoft.com/office/word/2010/wordml" xmlns:w15="http://schemas.microsoft.com/office/word/2012/wordml" xmlns:w16se="http://schemas.microsoft.com/office/word/2015/wordml/symex" xmlns:wpg="http://schemas.microsoft.com/office/word/2010/wordprocessingGroup" xmlns:wpi="http://schemas.microsoft.com/office/word/2010/wordprocessingInk" xmlns:wne="http://schemas.microsoft.com/office/word/2006/wordml" xmlns:wps="http://schemas.microsoft.com/office/word/2010/wordprocessingShape" mc:Ignorable="w14 w15 w16se wp14"/>
-</file>
-
-<file path=word/glossary/fontTable.xml><?xml version="1.0" encoding="utf-8"?>
-<w:fonts xmlns:mc="http://schemas.openxmlformats.org/markup-compatibility/2006" xmlns:r="http://schemas.openxmlformats.org/officeDocument/2006/relationships" xmlns:w="http://schemas.openxmlformats.org/wordprocessingml/2006/main" xmlns:w14="http://schemas.microsoft.com/office/word/2010/wordml" xmlns:w15="http://schemas.microsoft.com/office/word/2012/wordml" xmlns:w16se="http://schemas.microsoft.com/office/word/2015/wordml/symex" mc:Ignorable="w14 w15 w16se">
-  <w:font w:name="Calibri">
-    <w:panose1 w:val="020F0502020204030204"/>
-    <w:charset w:val="00"/>
-    <w:family w:val="swiss"/>
-    <w:pitch w:val="variable"/>
-    <w:sig w:usb0="E4002EFF" w:usb1="C000247B" w:usb2="00000009" w:usb3="00000000" w:csb0="000001FF" w:csb1="00000000"/>
-  </w:font>
-  <w:font w:name="Times New Roman">
-    <w:panose1 w:val="02020603050405020304"/>
-    <w:charset w:val="00"/>
-    <w:family w:val="roman"/>
-    <w:pitch w:val="variable"/>
-    <w:sig w:usb0="E0002EFF" w:usb1="C000785B" w:usb2="00000009" w:usb3="00000000" w:csb0="000001FF" w:csb1="00000000"/>
-  </w:font>
-  <w:font w:name="Courier New">
-    <w:panose1 w:val="02070309020205020404"/>
-    <w:charset w:val="00"/>
-    <w:family w:val="modern"/>
-    <w:pitch w:val="fixed"/>
-    <w:sig w:usb0="E0002EFF" w:usb1="C0007843" w:usb2="00000009" w:usb3="00000000" w:csb0="000001FF" w:csb1="00000000"/>
-  </w:font>
-  <w:font w:name="Wingdings">
-    <w:panose1 w:val="05000000000000000000"/>
-    <w:charset w:val="02"/>
-    <w:family w:val="auto"/>
-    <w:pitch w:val="variable"/>
-    <w:sig w:usb0="00000000" w:usb1="10000000" w:usb2="00000000" w:usb3="00000000" w:csb0="80000000" w:csb1="00000000"/>
-  </w:font>
-  <w:font w:name="Symbol">
-    <w:panose1 w:val="05050102010706020507"/>
-    <w:charset w:val="02"/>
-    <w:family w:val="roman"/>
-    <w:pitch w:val="variable"/>
-    <w:sig w:usb0="00000000" w:usb1="10000000" w:usb2="00000000" w:usb3="00000000" w:csb0="80000000" w:csb1="00000000"/>
-  </w:font>
-  <w:font w:name="Calibri Light">
-    <w:panose1 w:val="020F0302020204030204"/>
-    <w:charset w:val="00"/>
-    <w:family w:val="swiss"/>
-    <w:pitch w:val="variable"/>
-    <w:sig w:usb0="E4002EFF" w:usb1="C000247B" w:usb2="00000009" w:usb3="00000000" w:csb0="000001FF" w:csb1="00000000"/>
-  </w:font>
-  <w:font w:name="Segoe UI">
-    <w:panose1 w:val="020B0502040204020203"/>
-    <w:charset w:val="00"/>
-    <w:family w:val="swiss"/>
-    <w:pitch w:val="variable"/>
-    <w:sig w:usb0="E4002EFF" w:usb1="C000E47F" w:usb2="00000009" w:usb3="00000000" w:csb0="000001FF" w:csb1="00000000"/>
-  </w:font>
-  <w:font w:name="Century Gothic">
-    <w:panose1 w:val="020B0502020202020204"/>
-    <w:charset w:val="00"/>
-    <w:family w:val="swiss"/>
-    <w:pitch w:val="variable"/>
-    <w:sig w:usb0="00000287" w:usb1="00000000" w:usb2="00000000" w:usb3="00000000" w:csb0="0000009F" w:csb1="00000000"/>
-  </w:font>
-</w:fonts>
-</file>
-
-<file path=word/glossary/settings.xml><?xml version="1.0" encoding="utf-8"?>
-<w:settings xmlns:mc="http://schemas.openxmlformats.org/markup-compatibility/2006" xmlns:o="urn:schemas-microsoft-com:office:office" xmlns:r="http://schemas.openxmlformats.org/officeDocument/2006/relationships" xmlns:m="http://schemas.openxmlformats.org/officeDocument/2006/math" xmlns:v="urn:schemas-microsoft-com:vml" xmlns:w10="urn:schemas-microsoft-com:office:word" xmlns:w="http://schemas.openxmlformats.org/wordprocessingml/2006/main" xmlns:w14="http://schemas.microsoft.com/office/word/2010/wordml" xmlns:w15="http://schemas.microsoft.com/office/word/2012/wordml" xmlns:w16se="http://schemas.microsoft.com/office/word/2015/wordml/symex" xmlns:sl="http://schemas.openxmlformats.org/schemaLibrary/2006/main" mc:Ignorable="w14 w15 w16se">
-  <w:defaultTabStop w:val="708"/>
-  <w:hyphenationZone w:val="425"/>
-  <w:characterSpacingControl w:val="doNotCompress"/>
-  <w:compat>
-    <w:useFELayout/>
-    <w:compatSetting w:name="compatibilityMode" w:uri="http://schemas.microsoft.com/office/word" w:val="12"/>
-  </w:compat>
-  <w:rsids>
-    <w:rsidRoot w:val="009A1234"/>
-    <w:rsid w:val="009A1234"/>
-  </w:rsids>
-  <m:mathPr>
-    <m:mathFont m:val="Cambria Math"/>
-    <m:brkBin m:val="before"/>
-    <m:brkBinSub m:val="--"/>
-    <m:smallFrac m:val="0"/>
-    <m:dispDef/>
-    <m:lMargin m:val="0"/>
-    <m:rMargin m:val="0"/>
-    <m:defJc m:val="centerGroup"/>
-    <m:wrapIndent m:val="1440"/>
-    <m:intLim m:val="subSup"/>
-    <m:naryLim m:val="undOvr"/>
-  </m:mathPr>
-  <w:themeFontLang w:val="es-CL"/>
-  <w:clrSchemeMapping w:bg1="light1" w:t1="dark1" w:bg2="light2" w:t2="dark2" w:accent1="accent1" w:accent2="accent2" w:accent3="accent3" w:accent4="accent4" w:accent5="accent5" w:accent6="accent6" w:hyperlink="hyperlink" w:followedHyperlink="followedHyperlink"/>
-  <w:decimalSymbol w:val=","/>
-  <w:listSeparator w:val=";"/>
-</w:settings>
-</file>
-
-<file path=word/glossary/styles.xml><?xml version="1.0" encoding="utf-8"?>
-<w:styles xmlns:mc="http://schemas.openxmlformats.org/markup-compatibility/2006" xmlns:r="http://schemas.openxmlformats.org/officeDocument/2006/relationships" xmlns:w="http://schemas.openxmlformats.org/wordprocessingml/2006/main" xmlns:w14="http://schemas.microsoft.com/office/word/2010/wordml" xmlns:w15="http://schemas.microsoft.com/office/word/2012/wordml" xmlns:w16se="http://schemas.microsoft.com/office/word/2015/wordml/symex" mc:Ignorable="w14 w15 w16se">
-  <w:docDefaults>
-    <w:rPrDefault>
-      <w:rPr>
-        <w:rFonts w:asciiTheme="minorHAnsi" w:eastAsiaTheme="minorEastAsia" w:hAnsiTheme="minorHAnsi" w:cstheme="minorBidi"/>
-        <w:sz w:val="22"/>
-        <w:szCs w:val="22"/>
-        <w:lang w:val="es-CL" w:eastAsia="es-CL" w:bidi="ar-SA"/>
-      </w:rPr>
-    </w:rPrDefault>
-    <w:pPrDefault>
-      <w:pPr>
-        <w:spacing w:after="160" w:line="259" w:lineRule="auto"/>
-      </w:pPr>
-    </w:pPrDefault>
-  </w:docDefaults>
-  <w:latentStyles w:defLockedState="0" w:defUIPriority="99" w:defSemiHidden="0" w:defUnhideWhenUsed="0" w:defQFormat="0" w:count="371">
-    <w:lsdException w:name="Normal" w:uiPriority="0" w:qFormat="1"/>
-    <w:lsdException w:name="heading 1" w:uiPriority="9" w:qFormat="1"/>
-    <w:lsdException w:name="heading 2" w:semiHidden="1" w:uiPriority="9" w:unhideWhenUsed="1" w:qFormat="1"/>
-    <w:lsdException w:name="heading 3" w:semiHidden="1" w:uiPriority="9" w:unhideWhenUsed="1" w:qFormat="1"/>
-    <w:lsdException w:name="heading 4" w:semiHidden="1" w:uiPriority="9" w:unhideWhenUsed="1" w:qFormat="1"/>
-    <w:lsdException w:name="heading 5" w:semiHidden="1" w:uiPriority="9" w:unhideWhenUsed="1" w:qFormat="1"/>
-    <w:lsdException w:name="heading 6" w:semiHidden="1" w:uiPriority="9" w:unhideWhenUsed="1" w:qFormat="1"/>
-    <w:lsdException w:name="heading 7" w:semiHidden="1" w:uiPriority="9" w:unhideWhenUsed="1" w:qFormat="1"/>
-    <w:lsdException w:name="heading 8" w:semiHidden="1" w:uiPriority="9" w:unhideWhenUsed="1" w:qFormat="1"/>
-    <w:lsdException w:name="heading 9" w:semiHidden="1" w:uiPriority="9" w:unhideWhenUsed="1" w:qFormat="1"/>
-    <w:lsdException w:name="index 1" w:semiHidden="1" w:unhideWhenUsed="1"/>
-    <w:lsdException w:name="index 2" w:semiHidden="1" w:unhideWhenUsed="1"/>
-    <w:lsdException w:name="index 3" w:semiHidden="1" w:unhideWhenUsed="1"/>
-    <w:lsdException w:name="index 4" w:semiHidden="1" w:unhideWhenUsed="1"/>
-    <w:lsdException w:name="index 5" w:semiHidden="1" w:unhideWhenUsed="1"/>
-    <w:lsdException w:name="index 6" w:semiHidden="1" w:unhideWhenUsed="1"/>
-    <w:lsdException w:name="index 7" w:semiHidden="1" w:unhideWhenUsed="1"/>
-    <w:lsdException w:name="index 8" w:semiHidden="1" w:unhideWhenUsed="1"/>
-    <w:lsdException w:name="index 9" w:semiHidden="1" w:unhideWhenUsed="1"/>
-    <w:lsdException w:name="toc 1" w:semiHidden="1" w:uiPriority="39" w:unhideWhenUsed="1"/>
-    <w:lsdException w:name="toc 2" w:semiHidden="1" w:uiPriority="39" w:unhideWhenUsed="1"/>
-    <w:lsdException w:name="toc 3" w:semiHidden="1" w:uiPriority="39" w:unhideWhenUsed="1"/>
-    <w:lsdException w:name="toc 4" w:semiHidden="1" w:uiPriority="39" w:unhideWhenUsed="1"/>
-    <w:lsdException w:name="toc 5" w:semiHidden="1" w:uiPriority="39" w:unhideWhenUsed="1"/>
-    <w:lsdException w:name="toc 6" w:semiHidden="1" w:uiPriority="39" w:unhideWhenUsed="1"/>
-    <w:lsdException w:name="toc 7" w:semiHidden="1" w:uiPriority="39" w:unhideWhenUsed="1"/>
-    <w:lsdException w:name="toc 8" w:semiHidden="1" w:uiPriority="39" w:unhideWhenUsed="1"/>
-    <w:lsdException w:name="toc 9" w:semiHidden="1" w:uiPriority="39" w:unhideWhenUsed="1"/>
-    <w:lsdException w:name="Normal Indent" w:semiHidden="1" w:unhideWhenUsed="1"/>
-    <w:lsdException w:name="footnote text" w:semiHidden="1" w:unhideWhenUsed="1"/>
-    <w:lsdException w:name="annotation text" w:semiHidden="1" w:unhideWhenUsed="1"/>
-    <w:lsdException w:name="header" w:semiHidden="1" w:unhideWhenUsed="1"/>
-    <w:lsdException w:name="footer" w:semiHidden="1" w:unhideWhenUsed="1"/>
-    <w:lsdException w:name="index heading" w:semiHidden="1" w:unhideWhenUsed="1"/>
-    <w:lsdException w:name="caption" w:semiHidden="1" w:uiPriority="35" w:unhideWhenUsed="1" w:qFormat="1"/>
-    <w:lsdException w:name="table of figures" w:semiHidden="1" w:unhideWhenUsed="1"/>
-    <w:lsdException w:name="envelope address" w:semiHidden="1" w:unhideWhenUsed="1"/>
-    <w:lsdException w:name="envelope return" w:semiHidden="1" w:unhideWhenUsed="1"/>
-    <w:lsdException w:name="footnote reference" w:semiHidden="1" w:unhideWhenUsed="1"/>
-    <w:lsdException w:name="annotation reference" w:semiHidden="1" w:unhideWhenUsed="1"/>
-    <w:lsdException w:name="line number" w:semiHidden="1" w:unhideWhenUsed="1"/>
-    <w:lsdException w:name="page number" w:semiHidden="1" w:unhideWhenUsed="1"/>
-    <w:lsdException w:name="endnote reference" w:semiHidden="1" w:unhideWhenUsed="1"/>
-    <w:lsdException w:name="endnote text" w:semiHidden="1" w:unhideWhenUsed="1"/>
-    <w:lsdException w:name="table of authorities" w:semiHidden="1" w:unhideWhenUsed="1"/>
-    <w:lsdException w:name="macro" w:semiHidden="1" w:unhideWhenUsed="1"/>
-    <w:lsdException w:name="toa heading" w:semiHidden="1" w:unhideWhenUsed="1"/>
-    <w:lsdException w:name="List" w:semiHidden="1" w:unhideWhenUsed="1"/>
-    <w:lsdException w:name="List Bullet" w:semiHidden="1" w:unhideWhenUsed="1"/>
-    <w:lsdException w:name="List Number" w:semiHidden="1" w:unhideWhenUsed="1"/>
-    <w:lsdException w:name="List 2" w:semiHidden="1" w:unhideWhenUsed="1"/>
-    <w:lsdException w:name="List 3" w:semiHidden="1" w:unhideWhenUsed="1"/>
-    <w:lsdException w:name="List 4" w:semiHidden="1" w:unhideWhenUsed="1"/>
-    <w:lsdException w:name="List 5" w:semiHidden="1" w:unhideWhenUsed="1"/>
-    <w:lsdException w:name="List Bullet 2" w:semiHidden="1" w:unhideWhenUsed="1"/>
-    <w:lsdException w:name="List Bullet 3" w:semiHidden="1" w:unhideWhenUsed="1"/>
-    <w:lsdException w:name="List Bullet 4" w:semiHidden="1" w:unhideWhenUsed="1"/>
-    <w:lsdException w:name="List Bullet 5" w:semiHidden="1" w:unhideWhenUsed="1"/>
-    <w:lsdException w:name="List Number 2" w:semiHidden="1" w:unhideWhenUsed="1"/>
-    <w:lsdException w:name="List Number 3" w:semiHidden="1" w:unhideWhenUsed="1"/>
-    <w:lsdException w:name="List Number 4" w:semiHidden="1" w:unhideWhenUsed="1"/>
-    <w:lsdException w:name="List Number 5" w:semiHidden="1" w:unhideWhenUsed="1"/>
-    <w:lsdException w:name="Title" w:uiPriority="10" w:qFormat="1"/>
-    <w:lsdException w:name="Closing" w:semiHidden="1" w:unhideWhenUsed="1"/>
-    <w:lsdException w:name="Signature" w:semiHidden="1" w:unhideWhenUsed="1"/>
-    <w:lsdException w:name="Default Paragraph Font" w:semiHidden="1" w:uiPriority="1" w:unhideWhenUsed="1"/>
-    <w:lsdException w:name="Body Text" w:semiHidden="1" w:unhideWhenUsed="1"/>
-    <w:lsdException w:name="Body Text Indent" w:semiHidden="1" w:unhideWhenUsed="1"/>
-    <w:lsdException w:name="List Continue" w:semiHidden="1" w:unhideWhenUsed="1"/>
-    <w:lsdException w:name="List Continue 2" w:semiHidden="1" w:unhideWhenUsed="1"/>
-    <w:lsdException w:name="List Continue 3" w:semiHidden="1" w:unhideWhenUsed="1"/>
-    <w:lsdException w:name="List Continue 4" w:semiHidden="1" w:unhideWhenUsed="1"/>
-    <w:lsdException w:name="List Continue 5" w:semiHidden="1" w:unhideWhenUsed="1"/>
-    <w:lsdException w:name="Message Header" w:semiHidden="1" w:unhideWhenUsed="1"/>
-    <w:lsdException w:name="Subtitle" w:uiPriority="11" w:qFormat="1"/>
-    <w:lsdException w:name="Salutation" w:semiHidden="1" w:unhideWhenUsed="1"/>
-    <w:lsdException w:name="Date" w:semiHidden="1" w:unhideWhenUsed="1"/>
-    <w:lsdException w:name="Body Text First Indent" w:semiHidden="1" w:unhideWhenUsed="1"/>
-    <w:lsdException w:name="Body Text First Indent 2" w:semiHidden="1" w:unhideWhenUsed="1"/>
-    <w:lsdException w:name="Note Heading" w:semiHidden="1" w:unhideWhenUsed="1"/>
-    <w:lsdException w:name="Body Text 2" w:semiHidden="1" w:unhideWhenUsed="1"/>
-    <w:lsdException w:name="Body Text 3" w:semiHidden="1" w:unhideWhenUsed="1"/>
-    <w:lsdException w:name="Body Text Indent 2" w:semiHidden="1" w:unhideWhenUsed="1"/>
-    <w:lsdException w:name="Body Text Indent 3" w:semiHidden="1" w:unhideWhenUsed="1"/>
-    <w:lsdException w:name="Block Text" w:semiHidden="1" w:unhideWhenUsed="1"/>
-    <w:lsdException w:name="Hyperlink" w:semiHidden="1" w:unhideWhenUsed="1"/>
-    <w:lsdException w:name="FollowedHyperlink" w:semiHidden="1" w:unhideWhenUsed="1"/>
-    <w:lsdException w:name="Strong" w:uiPriority="22" w:qFormat="1"/>
-    <w:lsdException w:name="Emphasis" w:uiPriority="20" w:qFormat="1"/>
-    <w:lsdException w:name="Document Map" w:semiHidden="1" w:unhideWhenUsed="1"/>
-    <w:lsdException w:name="Plain Text" w:semiHidden="1" w:unhideWhenUsed="1"/>
-    <w:lsdException w:name="E-mail Signature" w:semiHidden="1" w:unhideWhenUsed="1"/>
-    <w:lsdException w:name="HTML Top of Form" w:semiHidden="1" w:unhideWhenUsed="1"/>
-    <w:lsdException w:name="HTML Bottom of Form" w:semiHidden="1" w:unhideWhenUsed="1"/>
-    <w:lsdException w:name="Normal (Web)" w:semiHidden="1" w:unhideWhenUsed="1"/>
-    <w:lsdException w:name="HTML Acronym" w:semiHidden="1" w:unhideWhenUsed="1"/>
-    <w:lsdException w:name="HTML Address" w:semiHidden="1" w:unhideWhenUsed="1"/>
-    <w:lsdException w:name="HTML Cite" w:semiHidden="1" w:unhideWhenUsed="1"/>
-    <w:lsdException w:name="HTML Code" w:semiHidden="1" w:unhideWhenUsed="1"/>
-    <w:lsdException w:name="HTML Definition" w:semiHidden="1" w:unhideWhenUsed="1"/>
-    <w:lsdException w:name="HTML Keyboard" w:semiHidden="1" w:unhideWhenUsed="1"/>
-    <w:lsdException w:name="HTML Preformatted" w:semiHidden="1" w:unhideWhenUsed="1"/>
-    <w:lsdException w:name="HTML Sample" w:semiHidden="1" w:unhideWhenUsed="1"/>
-    <w:lsdException w:name="HTML Typewriter" w:semiHidden="1" w:unhideWhenUsed="1"/>
-    <w:lsdException w:name="HTML Variable" w:semiHidden="1" w:unhideWhenUsed="1"/>
-    <w:lsdException w:name="Normal Table" w:semiHidden="1" w:unhideWhenUsed="1"/>
-    <w:lsdException w:name="annotation subject" w:semiHidden="1" w:unhideWhenUsed="1"/>
-    <w:lsdException w:name="No List" w:semiHidden="1" w:unhideWhenUsed="1"/>
-    <w:lsdException w:name="Outline List 1" w:semiHidden="1" w:unhideWhenUsed="1"/>
-    <w:lsdException w:name="Outline List 2" w:semiHidden="1" w:unhideWhenUsed="1"/>
-    <w:lsdException w:name="Outline List 3" w:semiHidden="1" w:unhideWhenUsed="1"/>
-    <w:lsdException w:name="Table Simple 1" w:semiHidden="1" w:unhideWhenUsed="1"/>
-    <w:lsdException w:name="Table Simple 2" w:semiHidden="1" w:unhideWhenUsed="1"/>
-    <w:lsdException w:name="Table Simple 3" w:semiHidden="1" w:unhideWhenUsed="1"/>
-    <w:lsdException w:name="Table Classic 1" w:semiHidden="1" w:unhideWhenUsed="1"/>
-    <w:lsdException w:name="Table Classic 2" w:semiHidden="1" w:unhideWhenUsed="1"/>
-    <w:lsdException w:name="Table Classic 3" w:semiHidden="1" w:unhideWhenUsed="1"/>
-    <w:lsdException w:name="Table Classic 4" w:semiHidden="1" w:unhideWhenUsed="1"/>
-    <w:lsdException w:name="Table Colorful 1" w:semiHidden="1" w:unhideWhenUsed="1"/>
-    <w:lsdException w:name="Table Colorful 2" w:semiHidden="1" w:unhideWhenUsed="1"/>
-    <w:lsdException w:name="Table Colorful 3" w:semiHidden="1" w:unhideWhenUsed="1"/>
-    <w:lsdException w:name="Table Columns 1" w:semiHidden="1" w:unhideWhenUsed="1"/>
-    <w:lsdException w:name="Table Columns 2" w:semiHidden="1" w:unhideWhenUsed="1"/>
-    <w:lsdException w:name="Table Columns 3" w:semiHidden="1" w:unhideWhenUsed="1"/>
-    <w:lsdException w:name="Table Columns 4" w:semiHidden="1" w:unhideWhenUsed="1"/>
-    <w:lsdException w:name="Table Columns 5" w:semiHidden="1" w:unhideWhenUsed="1"/>
-    <w:lsdException w:name="Table Grid 1" w:semiHidden="1" w:unhideWhenUsed="1"/>
-    <w:lsdException w:name="Table Grid 2" w:semiHidden="1" w:unhideWhenUsed="1"/>
-    <w:lsdException w:name="Table Grid 3" w:semiHidden="1" w:unhideWhenUsed="1"/>
-    <w:lsdException w:name="Table Grid 4" w:semiHidden="1" w:unhideWhenUsed="1"/>
-    <w:lsdException w:name="Table Grid 5" w:semiHidden="1" w:unhideWhenUsed="1"/>
-    <w:lsdException w:name="Table Grid 6" w:semiHidden="1" w:unhideWhenUsed="1"/>
-    <w:lsdException w:name="Table Grid 7" w:semiHidden="1" w:unhideWhenUsed="1"/>
-    <w:lsdException w:name="Table Grid 8" w:semiHidden="1" w:unhideWhenUsed="1"/>
-    <w:lsdException w:name="Table List 1" w:semiHidden="1" w:unhideWhenUsed="1"/>
-    <w:lsdException w:name="Table List 2" w:semiHidden="1" w:unhideWhenUsed="1"/>
-    <w:lsdException w:name="Table List 3" w:semiHidden="1" w:unhideWhenUsed="1"/>
-    <w:lsdException w:name="Table List 4" w:semiHidden="1" w:unhideWhenUsed="1"/>
-    <w:lsdException w:name="Table List 5" w:semiHidden="1" w:unhideWhenUsed="1"/>
-    <w:lsdException w:name="Table List 6" w:semiHidden="1" w:unhideWhenUsed="1"/>
-    <w:lsdException w:name="Table List 7" w:semiHidden="1" w:unhideWhenUsed="1"/>
-    <w:lsdException w:name="Table List 8" w:semiHidden="1" w:unhideWhenUsed="1"/>
-    <w:lsdException w:name="Table 3D effects 1" w:semiHidden="1" w:unhideWhenUsed="1"/>
-    <w:lsdException w:name="Table 3D effects 2" w:semiHidden="1" w:unhideWhenUsed="1"/>
-    <w:lsdException w:name="Table 3D effects 3" w:semiHidden="1" w:unhideWhenUsed="1"/>
-    <w:lsdException w:name="Table Contemporary" w:semiHidden="1" w:unhideWhenUsed="1"/>
-    <w:lsdException w:name="Table Elegant" w:semiHidden="1" w:unhideWhenUsed="1"/>
-    <w:lsdException w:name="Table Professional" w:semiHidden="1" w:unhideWhenUsed="1"/>
-    <w:lsdException w:name="Table Subtle 1" w:semiHidden="1" w:unhideWhenUsed="1"/>
-    <w:lsdException w:name="Table Subtle 2" w:semiHidden="1" w:unhideWhenUsed="1"/>
-    <w:lsdException w:name="Table Web 1" w:semiHidden="1" w:unhideWhenUsed="1"/>
-    <w:lsdException w:name="Table Web 2" w:semiHidden="1" w:unhideWhenUsed="1"/>
-    <w:lsdException w:name="Table Web 3" w:semiHidden="1" w:unhideWhenUsed="1"/>
-    <w:lsdException w:name="Balloon Text" w:semiHidden="1" w:unhideWhenUsed="1"/>
-    <w:lsdException w:name="Table Grid" w:uiPriority="39"/>
-    <w:lsdException w:name="Table Theme" w:semiHidden="1" w:unhideWhenUsed="1"/>
-    <w:lsdException w:name="Placeholder Text" w:semiHidden="1"/>
-    <w:lsdException w:name="No Spacing" w:uiPriority="1" w:qFormat="1"/>
-    <w:lsdException w:name="Light Shading" w:uiPriority="60"/>
-    <w:lsdException w:name="Light List" w:uiPriority="61"/>
-    <w:lsdException w:name="Light Grid" w:uiPriority="62"/>
-    <w:lsdException w:name="Medium Shading 1" w:uiPriority="63"/>
-    <w:lsdException w:name="Medium Shading 2" w:uiPriority="64"/>
-    <w:lsdException w:name="Medium List 1" w:uiPriority="65"/>
-    <w:lsdException w:name="Medium List 2" w:uiPriority="66"/>
-    <w:lsdException w:name="Medium Grid 1" w:uiPriority="67"/>
-    <w:lsdException w:name="Medium Grid 2" w:uiPriority="68"/>
-    <w:lsdException w:name="Medium Grid 3" w:uiPriority="69"/>
-    <w:lsdException w:name="Dark List" w:uiPriority="70"/>
-    <w:lsdException w:name="Colorful Shading" w:uiPriority="71"/>
-    <w:lsdException w:name="Colorful List" w:uiPriority="72"/>
-    <w:lsdException w:name="Colorful Grid" w:uiPriority="73"/>
-    <w:lsdException w:name="Light Shading Accent 1" w:uiPriority="60"/>
-    <w:lsdException w:name="Light List Accent 1" w:uiPriority="61"/>
-    <w:lsdException w:name="Light Grid Accent 1" w:uiPriority="62"/>
-    <w:lsdException w:name="Medium Shading 1 Accent 1" w:uiPriority="63"/>
-    <w:lsdException w:name="Medium Shading 2 Accent 1" w:uiPriority="64"/>
-    <w:lsdException w:name="Medium List 1 Accent 1" w:uiPriority="65"/>
-    <w:lsdException w:name="Revision" w:semiHidden="1"/>
-    <w:lsdException w:name="List Paragraph" w:uiPriority="34" w:qFormat="1"/>
-    <w:lsdException w:name="Quote" w:uiPriority="29" w:qFormat="1"/>
-    <w:lsdException w:name="Intense Quote" w:uiPriority="30" w:qFormat="1"/>
-    <w:lsdException w:name="Medium List 2 Accent 1" w:uiPriority="66"/>
-    <w:lsdException w:name="Medium Grid 1 Accent 1" w:uiPriority="67"/>
-    <w:lsdException w:name="Medium Grid 2 Accent 1" w:uiPriority="68"/>
-    <w:lsdException w:name="Medium Grid 3 Accent 1" w:uiPriority="69"/>
-    <w:lsdException w:name="Dark List Accent 1" w:uiPriority="70"/>
-    <w:lsdException w:name="Colorful Shading Accent 1" w:uiPriority="71"/>
-    <w:lsdException w:name="Colorful List Accent 1" w:uiPriority="72"/>
-    <w:lsdException w:name="Colorful Grid Accent 1" w:uiPriority="73"/>
-    <w:lsdException w:name="Light Shading Accent 2" w:uiPriority="60"/>
-    <w:lsdException w:name="Light List Accent 2" w:uiPriority="61"/>
-    <w:lsdException w:name="Light Grid Accent 2" w:uiPriority="62"/>
-    <w:lsdException w:name="Medium Shading 1 Accent 2" w:uiPriority="63"/>
-    <w:lsdException w:name="Medium Shading 2 Accent 2" w:uiPriority="64"/>
-    <w:lsdException w:name="Medium List 1 Accent 2" w:uiPriority="65"/>
-    <w:lsdException w:name="Medium List 2 Accent 2" w:uiPriority="66"/>
-    <w:lsdException w:name="Medium Grid 1 Accent 2" w:uiPriority="67"/>
-    <w:lsdException w:name="Medium Grid 2 Accent 2" w:uiPriority="68"/>
-    <w:lsdException w:name="Medium Grid 3 Accent 2" w:uiPriority="69"/>
-    <w:lsdException w:name="Dark List Accent 2" w:uiPriority="70"/>
-    <w:lsdException w:name="Colorful Shading Accent 2" w:uiPriority="71"/>
-    <w:lsdException w:name="Colorful List Accent 2" w:uiPriority="72"/>
-    <w:lsdException w:name="Colorful Grid Accent 2" w:uiPriority="73"/>
-    <w:lsdException w:name="Light Shading Accent 3" w:uiPriority="60"/>
-    <w:lsdException w:name="Light List Accent 3" w:uiPriority="61"/>
-    <w:lsdException w:name="Light Grid Accent 3" w:uiPriority="62"/>
-    <w:lsdException w:name="Medium Shading 1 Accent 3" w:uiPriority="63"/>
-    <w:lsdException w:name="Medium Shading 2 Accent 3" w:uiPriority="64"/>
-    <w:lsdException w:name="Medium List 1 Accent 3" w:uiPriority="65"/>
-    <w:lsdException w:name="Medium List 2 Accent 3" w:uiPriority="66"/>
-    <w:lsdException w:name="Medium Grid 1 Accent 3" w:uiPriority="67"/>
-    <w:lsdException w:name="Medium Grid 2 Accent 3" w:uiPriority="68"/>
-    <w:lsdException w:name="Medium Grid 3 Accent 3" w:uiPriority="69"/>
-    <w:lsdException w:name="Dark List Accent 3" w:uiPriority="70"/>
-    <w:lsdException w:name="Colorful Shading Accent 3" w:uiPriority="71"/>
-    <w:lsdException w:name="Colorful List Accent 3" w:uiPriority="72"/>
-    <w:lsdException w:name="Colorful Grid Accent 3" w:uiPriority="73"/>
-    <w:lsdException w:name="Light Shading Accent 4" w:uiPriority="60"/>
-    <w:lsdException w:name="Light List Accent 4" w:uiPriority="61"/>
-    <w:lsdException w:name="Light Grid Accent 4" w:uiPriority="62"/>
-    <w:lsdException w:name="Medium Shading 1 Accent 4" w:uiPriority="63"/>
-    <w:lsdException w:name="Medium Shading 2 Accent 4" w:uiPriority="64"/>
-    <w:lsdException w:name="Medium List 1 Accent 4" w:uiPriority="65"/>
-    <w:lsdException w:name="Medium List 2 Accent 4" w:uiPriority="66"/>
-    <w:lsdException w:name="Medium Grid 1 Accent 4" w:uiPriority="67"/>
-    <w:lsdException w:name="Medium Grid 2 Accent 4" w:uiPriority="68"/>
-    <w:lsdException w:name="Medium Grid 3 Accent 4" w:uiPriority="69"/>
-    <w:lsdException w:name="Dark List Accent 4" w:uiPriority="70"/>
-    <w:lsdException w:name="Colorful Shading Accent 4" w:uiPriority="71"/>
-    <w:lsdException w:name="Colorful List Accent 4" w:uiPriority="72"/>
-    <w:lsdException w:name="Colorful Grid Accent 4" w:uiPriority="73"/>
-    <w:lsdException w:name="Light Shading Accent 5" w:uiPriority="60"/>
-    <w:lsdException w:name="Light List Accent 5" w:uiPriority="61"/>
-    <w:lsdException w:name="Light Grid Accent 5" w:uiPriority="62"/>
-    <w:lsdException w:name="Medium Shading 1 Accent 5" w:uiPriority="63"/>
-    <w:lsdException w:name="Medium Shading 2 Accent 5" w:uiPriority="64"/>
-    <w:lsdException w:name="Medium List 1 Accent 5" w:uiPriority="65"/>
-    <w:lsdException w:name="Medium List 2 Accent 5" w:uiPriority="66"/>
-    <w:lsdException w:name="Medium Grid 1 Accent 5" w:uiPriority="67"/>
-    <w:lsdException w:name="Medium Grid 2 Accent 5" w:uiPriority="68"/>
-    <w:lsdException w:name="Medium Grid 3 Accent 5" w:uiPriority="69"/>
-    <w:lsdException w:name="Dark List Accent 5" w:uiPriority="70"/>
-    <w:lsdException w:name="Colorful Shading Accent 5" w:uiPriority="71"/>
-    <w:lsdException w:name="Colorful List Accent 5" w:uiPriority="72"/>
-    <w:lsdException w:name="Colorful Grid Accent 5" w:uiPriority="73"/>
-    <w:lsdException w:name="Light Shading Accent 6" w:uiPriority="60"/>
-    <w:lsdException w:name="Light List Accent 6" w:uiPriority="61"/>
-    <w:lsdException w:name="Light Grid Accent 6" w:uiPriority="62"/>
-    <w:lsdException w:name="Medium Shading 1 Accent 6" w:uiPriority="63"/>
-    <w:lsdException w:name="Medium Shading 2 Accent 6" w:uiPriority="64"/>
-    <w:lsdException w:name="Medium List 1 Accent 6" w:uiPriority="65"/>
-    <w:lsdException w:name="Medium List 2 Accent 6" w:uiPriority="66"/>
-    <w:lsdException w:name="Medium Grid 1 Accent 6" w:uiPriority="67"/>
-    <w:lsdException w:name="Medium Grid 2 Accent 6" w:uiPriority="68"/>
-    <w:lsdException w:name="Medium Grid 3 Accent 6" w:uiPriority="69"/>
-    <w:lsdException w:name="Dark List Accent 6" w:uiPriority="70"/>
-    <w:lsdException w:name="Colorful Shading Accent 6" w:uiPriority="71"/>
-    <w:lsdException w:name="Colorful List Accent 6" w:uiPriority="72"/>
-    <w:lsdException w:name="Colorful Grid Accent 6" w:uiPriority="73"/>
-    <w:lsdException w:name="Subtle Emphasis" w:uiPriority="19" w:qFormat="1"/>
-    <w:lsdException w:name="Intense Emphasis" w:uiPriority="21" w:qFormat="1"/>
-    <w:lsdException w:name="Subtle Reference" w:uiPriority="31" w:qFormat="1"/>
-    <w:lsdException w:name="Intense Reference" w:uiPriority="32" w:qFormat="1"/>
-    <w:lsdException w:name="Book Title" w:uiPriority="33" w:qFormat="1"/>
-    <w:lsdException w:name="Bibliography" w:semiHidden="1" w:uiPriority="37" w:unhideWhenUsed="1"/>
-    <w:lsdException w:name="TOC Heading" w:semiHidden="1" w:uiPriority="39" w:unhideWhenUsed="1" w:qFormat="1"/>
-    <w:lsdException w:name="Plain Table 1" w:uiPriority="41"/>
-    <w:lsdException w:name="Plain Table 2" w:uiPriority="42"/>
-    <w:lsdException w:name="Plain Table 3" w:uiPriority="43"/>
-    <w:lsdException w:name="Plain Table 4" w:uiPriority="44"/>
-    <w:lsdException w:name="Plain Table 5" w:uiPriority="45"/>
-    <w:lsdException w:name="Grid Table Light" w:uiPriority="40"/>
-    <w:lsdException w:name="Grid Table 1 Light" w:uiPriority="46"/>
-    <w:lsdException w:name="Grid Table 2" w:uiPriority="47"/>
-    <w:lsdException w:name="Grid Table 3" w:uiPriority="48"/>
-    <w:lsdException w:name="Grid Table 4" w:uiPriority="49"/>
-    <w:lsdException w:name="Grid Table 5 Dark" w:uiPriority="50"/>
-    <w:lsdException w:name="Grid Table 6 Colorful" w:uiPriority="51"/>
-    <w:lsdException w:name="Grid Table 7 Colorful" w:uiPriority="52"/>
-    <w:lsdException w:name="Grid Table 1 Light Accent 1" w:uiPriority="46"/>
-    <w:lsdException w:name="Grid Table 2 Accent 1" w:uiPriority="47"/>
-    <w:lsdException w:name="Grid Table 3 Accent 1" w:uiPriority="48"/>
-    <w:lsdException w:name="Grid Table 4 Accent 1" w:uiPriority="49"/>
-    <w:lsdException w:name="Grid Table 5 Dark Accent 1" w:uiPriority="50"/>
-    <w:lsdException w:name="Grid Table 6 Colorful Accent 1" w:uiPriority="51"/>
-    <w:lsdException w:name="Grid Table 7 Colorful Accent 1" w:uiPriority="52"/>
-    <w:lsdException w:name="Grid Table 1 Light Accent 2" w:uiPriority="46"/>
-    <w:lsdException w:name="Grid Table 2 Accent 2" w:uiPriority="47"/>
-    <w:lsdException w:name="Grid Table 3 Accent 2" w:uiPriority="48"/>
-    <w:lsdException w:name="Grid Table 4 Accent 2" w:uiPriority="49"/>
-    <w:lsdException w:name="Grid Table 5 Dark Accent 2" w:uiPriority="50"/>
-    <w:lsdException w:name="Grid Table 6 Colorful Accent 2" w:uiPriority="51"/>
-    <w:lsdException w:name="Grid Table 7 Colorful Accent 2" w:uiPriority="52"/>
-    <w:lsdException w:name="Grid Table 1 Light Accent 3" w:uiPriority="46"/>
-    <w:lsdException w:name="Grid Table 2 Accent 3" w:uiPriority="47"/>
-    <w:lsdException w:name="Grid Table 3 Accent 3" w:uiPriority="48"/>
-    <w:lsdException w:name="Grid Table 4 Accent 3" w:uiPriority="49"/>
-    <w:lsdException w:name="Grid Table 5 Dark Accent 3" w:uiPriority="50"/>
-    <w:lsdException w:name="Grid Table 6 Colorful Accent 3" w:uiPriority="51"/>
-    <w:lsdException w:name="Grid Table 7 Colorful Accent 3" w:uiPriority="52"/>
-    <w:lsdException w:name="Grid Table 1 Light Accent 4" w:uiPriority="46"/>
-    <w:lsdException w:name="Grid Table 2 Accent 4" w:uiPriority="47"/>
-    <w:lsdException w:name="Grid Table 3 Accent 4" w:uiPriority="48"/>
-    <w:lsdException w:name="Grid Table 4 Accent 4" w:uiPriority="49"/>
-    <w:lsdException w:name="Grid Table 5 Dark Accent 4" w:uiPriority="50"/>
-    <w:lsdException w:name="Grid Table 6 Colorful Accent 4" w:uiPriority="51"/>
-    <w:lsdException w:name="Grid Table 7 Colorful Accent 4" w:uiPriority="52"/>
-    <w:lsdException w:name="Grid Table 1 Light Accent 5" w:uiPriority="46"/>
-    <w:lsdException w:name="Grid Table 2 Accent 5" w:uiPriority="47"/>
-    <w:lsdException w:name="Grid Table 3 Accent 5" w:uiPriority="48"/>
-    <w:lsdException w:name="Grid Table 4 Accent 5" w:uiPriority="49"/>
-    <w:lsdException w:name="Grid Table 5 Dark Accent 5" w:uiPriority="50"/>
-    <w:lsdException w:name="Grid Table 6 Colorful Accent 5" w:uiPriority="51"/>
-    <w:lsdException w:name="Grid Table 7 Colorful Accent 5" w:uiPriority="52"/>
-    <w:lsdException w:name="Grid Table 1 Light Accent 6" w:uiPriority="46"/>
-    <w:lsdException w:name="Grid Table 2 Accent 6" w:uiPriority="47"/>
-    <w:lsdException w:name="Grid Table 3 Accent 6" w:uiPriority="48"/>
-    <w:lsdException w:name="Grid Table 4 Accent 6" w:uiPriority="49"/>
-    <w:lsdException w:name="Grid Table 5 Dark Accent 6" w:uiPriority="50"/>
-    <w:lsdException w:name="Grid Table 6 Colorful Accent 6" w:uiPriority="51"/>
-    <w:lsdException w:name="Grid Table 7 Colorful Accent 6" w:uiPriority="52"/>
-    <w:lsdException w:name="List Table 1 Light" w:uiPriority="46"/>
-    <w:lsdException w:name="List Table 2" w:uiPriority="47"/>
-    <w:lsdException w:name="List Table 3" w:uiPriority="48"/>
-    <w:lsdException w:name="List Table 4" w:uiPriority="49"/>
-    <w:lsdException w:name="List Table 5 Dark" w:uiPriority="50"/>
-    <w:lsdException w:name="List Table 6 Colorful" w:uiPriority="51"/>
-    <w:lsdException w:name="List Table 7 Colorful" w:uiPriority="52"/>
-    <w:lsdException w:name="List Table 1 Light Accent 1" w:uiPriority="46"/>
-    <w:lsdException w:name="List Table 2 Accent 1" w:uiPriority="47"/>
-    <w:lsdException w:name="List Table 3 Accent 1" w:uiPriority="48"/>
-    <w:lsdException w:name="List Table 4 Accent 1" w:uiPriority="49"/>
-    <w:lsdException w:name="List Table 5 Dark Accent 1" w:uiPriority="50"/>
-    <w:lsdException w:name="List Table 6 Colorful Accent 1" w:uiPriority="51"/>
-    <w:lsdException w:name="List Table 7 Colorful Accent 1" w:uiPriority="52"/>
-    <w:lsdException w:name="List Table 1 Light Accent 2" w:uiPriority="46"/>
-    <w:lsdException w:name="List Table 2 Accent 2" w:uiPriority="47"/>
-    <w:lsdException w:name="List Table 3 Accent 2" w:uiPriority="48"/>
-    <w:lsdException w:name="List Table 4 Accent 2" w:uiPriority="49"/>
-    <w:lsdException w:name="List Table 5 Dark Accent 2" w:uiPriority="50"/>
-    <w:lsdException w:name="List Table 6 Colorful Accent 2" w:uiPriority="51"/>
-    <w:lsdException w:name="List Table 7 Colorful Accent 2" w:uiPriority="52"/>
-    <w:lsdException w:name="List Table 1 Light Accent 3" w:uiPriority="46"/>
-    <w:lsdException w:name="List Table 2 Accent 3" w:uiPriority="47"/>
-    <w:lsdException w:name="List Table 3 Accent 3" w:uiPriority="48"/>
-    <w:lsdException w:name="List Table 4 Accent 3" w:uiPriority="49"/>
-    <w:lsdException w:name="List Table 5 Dark Accent 3" w:uiPriority="50"/>
-    <w:lsdException w:name="List Table 6 Colorful Accent 3" w:uiPriority="51"/>
-    <w:lsdException w:name="List Table 7 Colorful Accent 3" w:uiPriority="52"/>
-    <w:lsdException w:name="List Table 1 Light Accent 4" w:uiPriority="46"/>
-    <w:lsdException w:name="List Table 2 Accent 4" w:uiPriority="47"/>
-    <w:lsdException w:name="List Table 3 Accent 4" w:uiPriority="48"/>
-    <w:lsdException w:name="List Table 4 Accent 4" w:uiPriority="49"/>
-    <w:lsdException w:name="List Table 5 Dark Accent 4" w:uiPriority="50"/>
-    <w:lsdException w:name="List Table 6 Colorful Accent 4" w:uiPriority="51"/>
-    <w:lsdException w:name="List Table 7 Colorful Accent 4" w:uiPriority="52"/>
-    <w:lsdException w:name="List Table 1 Light Accent 5" w:uiPriority="46"/>
-    <w:lsdException w:name="List Table 2 Accent 5" w:uiPriority="47"/>
-    <w:lsdException w:name="List Table 3 Accent 5" w:uiPriority="48"/>
-    <w:lsdException w:name="List Table 4 Accent 5" w:uiPriority="49"/>
-    <w:lsdException w:name="List Table 5 Dark Accent 5" w:uiPriority="50"/>
-    <w:lsdException w:name="List Table 6 Colorful Accent 5" w:uiPriority="51"/>
-    <w:lsdException w:name="List Table 7 Colorful Accent 5" w:uiPriority="52"/>
-    <w:lsdException w:name="List Table 1 Light Accent 6" w:uiPriority="46"/>
-    <w:lsdException w:name="List Table 2 Accent 6" w:uiPriority="47"/>
-    <w:lsdException w:name="List Table 3 Accent 6" w:uiPriority="48"/>
-    <w:lsdException w:name="List Table 4 Accent 6" w:uiPriority="49"/>
-    <w:lsdException w:name="List Table 5 Dark Accent 6" w:uiPriority="50"/>
-    <w:lsdException w:name="List Table 6 Colorful Accent 6" w:uiPriority="51"/>
-    <w:lsdException w:name="List Table 7 Colorful Accent 6" w:uiPriority="52"/>
-  </w:latentStyles>
-  <w:style w:type="paragraph" w:default="1" w:styleId="Normal">
-    <w:name w:val="Normal"/>
-    <w:qFormat/>
-  </w:style>
-  <w:style w:type="character" w:default="1" w:styleId="Fuentedeprrafopredeter">
-    <w:name w:val="Default Paragraph Font"/>
-    <w:uiPriority w:val="1"/>
-    <w:semiHidden/>
-    <w:unhideWhenUsed/>
-  </w:style>
-  <w:style w:type="table" w:default="1" w:styleId="Tablanormal">
-    <w:name w:val="Normal Table"/>
-    <w:uiPriority w:val="99"/>
-    <w:semiHidden/>
-    <w:unhideWhenUsed/>
-    <w:tblPr>
-      <w:tblInd w:w="0" w:type="dxa"/>
-      <w:tblCellMar>
-        <w:top w:w="0" w:type="dxa"/>
-        <w:left w:w="108" w:type="dxa"/>
-        <w:bottom w:w="0" w:type="dxa"/>
-        <w:right w:w="108" w:type="dxa"/>
-      </w:tblCellMar>
-    </w:tblPr>
-  </w:style>
-  <w:style w:type="numbering" w:default="1" w:styleId="Sinlista">
-    <w:name w:val="No List"/>
-    <w:uiPriority w:val="99"/>
-    <w:semiHidden/>
-    <w:unhideWhenUsed/>
-  </w:style>
-</w:styles>
-</file>
-
-<file path=word/glossary/webSettings.xml><?xml version="1.0" encoding="utf-8"?>
-<w:webSettings xmlns:mc="http://schemas.openxmlformats.org/markup-compatibility/2006" xmlns:r="http://schemas.openxmlformats.org/officeDocument/2006/relationships" xmlns:w="http://schemas.openxmlformats.org/wordprocessingml/2006/main" xmlns:w14="http://schemas.microsoft.com/office/word/2010/wordml" xmlns:w15="http://schemas.microsoft.com/office/word/2012/wordml" xmlns:w16se="http://schemas.microsoft.com/office/word/2015/wordml/symex" mc:Ignorable="w14 w15 w16se"/>
 </file>
 
 <file path=word/theme/theme1.xml><?xml version="1.0" encoding="utf-8"?>
@@ -8852,15 +8336,6 @@
 </file>
 
 <file path=customXml/item1.xml><?xml version="1.0" encoding="utf-8"?>
-<?mso-contentType ?>
-<FormTemplates xmlns="http://schemas.microsoft.com/sharepoint/v3/contenttype/forms">
-  <Display>DocumentLibraryForm</Display>
-  <Edit>DocumentLibraryForm</Edit>
-  <New>DocumentLibraryForm</New>
-</FormTemplates>
-</file>
-
-<file path=customXml/item2.xml><?xml version="1.0" encoding="utf-8"?>
 <ct:contentTypeSchema xmlns:ct="http://schemas.microsoft.com/office/2006/metadata/contentType" xmlns:ma="http://schemas.microsoft.com/office/2006/metadata/properties/metaAttributes" ct:_="" ma:_="" ma:contentTypeName="Documento" ma:contentTypeID="0x010100E96778489EE7714D8BD12CC105EB918B" ma:contentTypeVersion="2" ma:contentTypeDescription="Crear nuevo documento." ma:contentTypeScope="" ma:versionID="416c5c7ae9b5d54d83875cd3c65194e3">
   <xsd:schema xmlns:xsd="http://www.w3.org/2001/XMLSchema" xmlns:xs="http://www.w3.org/2001/XMLSchema" xmlns:p="http://schemas.microsoft.com/office/2006/metadata/properties" xmlns:ns2="126e8a1c-9ea9-435a-ac89-d06c80d62e30" targetNamespace="http://schemas.microsoft.com/office/2006/metadata/properties" ma:root="true" ma:fieldsID="70a237c842677bd850644f8595079f5e" ns2:_="">
     <xsd:import namespace="126e8a1c-9ea9-435a-ac89-d06c80d62e30"/>
@@ -8992,25 +8467,26 @@
 </ct:contentTypeSchema>
 </file>
 
+<file path=customXml/item2.xml><?xml version="1.0" encoding="utf-8"?>
+<?mso-contentType ?>
+<FormTemplates xmlns="http://schemas.microsoft.com/sharepoint/v3/contenttype/forms">
+  <Display>DocumentLibraryForm</Display>
+  <Edit>DocumentLibraryForm</Edit>
+  <New>DocumentLibraryForm</New>
+</FormTemplates>
+</file>
+
 <file path=customXml/item3.xml><?xml version="1.0" encoding="utf-8"?>
+<b:Sources xmlns:b="http://schemas.openxmlformats.org/officeDocument/2006/bibliography" xmlns="http://schemas.openxmlformats.org/officeDocument/2006/bibliography" SelectedStyle="\APASixthEditionOfficeOnline.xsl" StyleName="APA" Version="6"/>
+</file>
+
+<file path=customXml/item4.xml><?xml version="1.0" encoding="utf-8"?>
 <p:properties xmlns:p="http://schemas.microsoft.com/office/2006/metadata/properties" xmlns:xsi="http://www.w3.org/2001/XMLSchema-instance" xmlns:pc="http://schemas.microsoft.com/office/infopath/2007/PartnerControls">
   <documentManagement/>
 </p:properties>
 </file>
 
-<file path=customXml/item4.xml><?xml version="1.0" encoding="utf-8"?>
-<b:Sources xmlns:b="http://schemas.openxmlformats.org/officeDocument/2006/bibliography" xmlns="http://schemas.openxmlformats.org/officeDocument/2006/bibliography" SelectedStyle="\APASixthEditionOfficeOnline.xsl" StyleName="APA" Version="6"/>
-</file>
-
 <file path=customXml/itemProps1.xml><?xml version="1.0" encoding="utf-8"?>
-<ds:datastoreItem xmlns:ds="http://schemas.openxmlformats.org/officeDocument/2006/customXml" ds:itemID="{DABAA964-10BA-4DBC-ABF2-CDEAC0FAF7AA}">
-  <ds:schemaRefs>
-    <ds:schemaRef ds:uri="http://schemas.microsoft.com/sharepoint/v3/contenttype/forms"/>
-  </ds:schemaRefs>
-</ds:datastoreItem>
-</file>
-
-<file path=customXml/itemProps2.xml><?xml version="1.0" encoding="utf-8"?>
 <ds:datastoreItem xmlns:ds="http://schemas.openxmlformats.org/officeDocument/2006/customXml" ds:itemID="{0DBFA5EC-D8FC-425E-9DFF-39C8E6B80B6D}">
   <ds:schemaRefs>
     <ds:schemaRef ds:uri="http://schemas.microsoft.com/office/2006/metadata/contentType"/>
@@ -9028,26 +8504,27 @@
 </ds:datastoreItem>
 </file>
 
+<file path=customXml/itemProps2.xml><?xml version="1.0" encoding="utf-8"?>
+<ds:datastoreItem xmlns:ds="http://schemas.openxmlformats.org/officeDocument/2006/customXml" ds:itemID="{DABAA964-10BA-4DBC-ABF2-CDEAC0FAF7AA}">
+  <ds:schemaRefs>
+    <ds:schemaRef ds:uri="http://schemas.microsoft.com/sharepoint/v3/contenttype/forms"/>
+  </ds:schemaRefs>
+</ds:datastoreItem>
+</file>
+
 <file path=customXml/itemProps3.xml><?xml version="1.0" encoding="utf-8"?>
-<ds:datastoreItem xmlns:ds="http://schemas.openxmlformats.org/officeDocument/2006/customXml" ds:itemID="{5F1783E3-BA1C-4CA3-8E32-C9B378BBED03}">
+<ds:datastoreItem xmlns:ds="http://schemas.openxmlformats.org/officeDocument/2006/customXml" ds:itemID="{C841A8A6-B63A-444A-91B2-10973298D867}">
   <ds:schemaRefs>
-    <ds:schemaRef ds:uri="http://purl.org/dc/terms/"/>
-    <ds:schemaRef ds:uri="http://schemas.microsoft.com/office/2006/metadata/properties"/>
-    <ds:schemaRef ds:uri="http://schemas.openxmlformats.org/package/2006/metadata/core-properties"/>
-    <ds:schemaRef ds:uri="http://schemas.microsoft.com/office/infopath/2007/PartnerControls"/>
-    <ds:schemaRef ds:uri="http://www.w3.org/XML/1998/namespace"/>
-    <ds:schemaRef ds:uri="http://schemas.microsoft.com/office/2006/documentManagement/types"/>
-    <ds:schemaRef ds:uri="http://purl.org/dc/elements/1.1/"/>
-    <ds:schemaRef ds:uri="126e8a1c-9ea9-435a-ac89-d06c80d62e30"/>
-    <ds:schemaRef ds:uri="http://purl.org/dc/dcmitype/"/>
+    <ds:schemaRef ds:uri="http://schemas.openxmlformats.org/officeDocument/2006/bibliography"/>
   </ds:schemaRefs>
 </ds:datastoreItem>
 </file>
 
 <file path=customXml/itemProps4.xml><?xml version="1.0" encoding="utf-8"?>
-<ds:datastoreItem xmlns:ds="http://schemas.openxmlformats.org/officeDocument/2006/customXml" ds:itemID="{C841A8A6-B63A-444A-91B2-10973298D867}">
+<ds:datastoreItem xmlns:ds="http://schemas.openxmlformats.org/officeDocument/2006/customXml" ds:itemID="{5F1783E3-BA1C-4CA3-8E32-C9B378BBED03}">
   <ds:schemaRefs>
-    <ds:schemaRef ds:uri="http://schemas.openxmlformats.org/officeDocument/2006/bibliography"/>
+    <ds:schemaRef ds:uri="http://schemas.microsoft.com/office/2006/metadata/properties"/>
+    <ds:schemaRef ds:uri="http://schemas.microsoft.com/office/infopath/2007/PartnerControls"/>
   </ds:schemaRefs>
 </ds:datastoreItem>
 </file>
</xml_diff>